<commit_message>
added prtScr from Game, updated Datenbeschreibung, not finished
</commit_message>
<xml_diff>
--- a/docs/Daten.docx
+++ b/docs/Daten.docx
@@ -1,10 +1,11 @@
 
 <file path=word/document.xml><?xml version="1.0" encoding="utf-8"?>
-<w:document xmlns:ve="http://schemas.openxmlformats.org/markup-compatibility/2006" xmlns:o="urn:schemas-microsoft-com:office:office" xmlns:r="http://schemas.openxmlformats.org/officeDocument/2006/relationships" xmlns:m="http://schemas.openxmlformats.org/officeDocument/2006/math" xmlns:v="urn:schemas-microsoft-com:vml" xmlns:wp="http://schemas.openxmlformats.org/drawingml/2006/wordprocessingDrawing" xmlns:w10="urn:schemas-microsoft-com:office:word" xmlns:w="http://schemas.openxmlformats.org/wordprocessingml/2006/main" xmlns:wne="http://schemas.microsoft.com/office/word/2006/wordml">
+<w:document xmlns:wpc="http://schemas.microsoft.com/office/word/2010/wordprocessingCanvas" xmlns:mc="http://schemas.openxmlformats.org/markup-compatibility/2006" xmlns:o="urn:schemas-microsoft-com:office:office" xmlns:r="http://schemas.openxmlformats.org/officeDocument/2006/relationships" xmlns:m="http://schemas.openxmlformats.org/officeDocument/2006/math" xmlns:v="urn:schemas-microsoft-com:vml" xmlns:wp14="http://schemas.microsoft.com/office/word/2010/wordprocessingDrawing" xmlns:wp="http://schemas.openxmlformats.org/drawingml/2006/wordprocessingDrawing" xmlns:w10="urn:schemas-microsoft-com:office:word" xmlns:w="http://schemas.openxmlformats.org/wordprocessingml/2006/main" xmlns:w14="http://schemas.microsoft.com/office/word/2010/wordml" xmlns:wpg="http://schemas.microsoft.com/office/word/2010/wordprocessingGroup" xmlns:wpi="http://schemas.microsoft.com/office/word/2010/wordprocessingInk" xmlns:wne="http://schemas.microsoft.com/office/word/2006/wordml" xmlns:wps="http://schemas.microsoft.com/office/word/2010/wordprocessingShape" mc:Ignorable="w14 wp14">
   <w:body>
     <w:p>
       <w:pPr>
         <w:pStyle w:val="berschrift1"/>
+        <w:spacing w:before="0" w:line="240" w:lineRule="auto"/>
       </w:pPr>
       <w:r>
         <w:t>Datenbeschreibung</w:t>
@@ -23,51 +24,1063 @@
         <w:pStyle w:val="berschrift3"/>
       </w:pPr>
       <w:r>
-        <w:t>Spieler</w:t>
-      </w:r>
-    </w:p>
-    <w:p>
-      <w:r>
-        <w:t>player_red, player_blue</w:t>
+        <w:t>Affiliation</w:t>
+      </w:r>
+    </w:p>
+    <w:p>
+      <w:r>
+        <w:t xml:space="preserve">PLAYER_RED, PLAYER_BLUE </w:t>
+      </w:r>
+      <w:r>
+        <w:br/>
+        <w:t>Mit dieser Variable werden die Figuren den beiden Spielern zugewiesen. Während dem Spiel wird darin gespeichert, welcher Spieler am Zug ist.</w:t>
       </w:r>
     </w:p>
     <w:p>
       <w:pPr>
         <w:pStyle w:val="berschrift3"/>
-      </w:pPr>
-      <w:r>
-        <w:t>Richtungen</w:t>
-      </w:r>
-    </w:p>
-    <w:p>
-      <w:r>
-        <w:t>right, up, left, down</w:t>
-      </w:r>
-    </w:p>
+        <w:rPr>
+          <w:rFonts w:asciiTheme="minorHAnsi" w:eastAsiaTheme="minorHAnsi" w:hAnsiTheme="minorHAnsi" w:cstheme="minorBidi"/>
+          <w:b w:val="0"/>
+          <w:bCs w:val="0"/>
+          <w:color w:val="auto"/>
+        </w:rPr>
+      </w:pPr>
+      <w:r>
+        <w:t xml:space="preserve">Species </w:t>
+      </w:r>
+      <w:r>
+        <w:br/>
+      </w:r>
+      <w:r>
+        <w:rPr>
+          <w:rFonts w:asciiTheme="minorHAnsi" w:eastAsiaTheme="minorHAnsi" w:hAnsiTheme="minorHAnsi" w:cstheme="minorBidi"/>
+          <w:b w:val="0"/>
+          <w:bCs w:val="0"/>
+          <w:color w:val="auto"/>
+        </w:rPr>
+        <w:t>KING, MIRROR, SPLITTER, WALL, CANNON</w:t>
+      </w:r>
+    </w:p>
+    <w:p>
+      <w:r>
+        <w:t>Enumeration für die verschiedenen Spielfiguren.</w:t>
+      </w:r>
+    </w:p>
+    <w:tbl>
+      <w:tblPr>
+        <w:tblStyle w:val="Tabellenraster"/>
+        <w:tblW w:w="0" w:type="auto"/>
+        <w:tblLook w:val="04A0" w:firstRow="1" w:lastRow="0" w:firstColumn="1" w:lastColumn="0" w:noHBand="0" w:noVBand="1"/>
+      </w:tblPr>
+      <w:tblGrid>
+        <w:gridCol w:w="2518"/>
+        <w:gridCol w:w="6694"/>
+      </w:tblGrid>
+      <w:tr>
+        <w:tc>
+          <w:tcPr>
+            <w:tcW w:w="2518" w:type="dxa"/>
+          </w:tcPr>
+          <w:p>
+            <w:r>
+              <w:rPr>
+                <w:noProof/>
+                <w:lang w:eastAsia="de-CH"/>
+              </w:rPr>
+              <w:drawing>
+                <wp:anchor distT="0" distB="0" distL="114300" distR="114300" simplePos="0" relativeHeight="251665408" behindDoc="1" locked="0" layoutInCell="1" allowOverlap="1" wp14:anchorId="51AD5DEC" wp14:editId="02F908F8">
+                  <wp:simplePos x="0" y="0"/>
+                  <wp:positionH relativeFrom="column">
+                    <wp:posOffset>831215</wp:posOffset>
+                  </wp:positionH>
+                  <wp:positionV relativeFrom="paragraph">
+                    <wp:posOffset>0</wp:posOffset>
+                  </wp:positionV>
+                  <wp:extent cx="719455" cy="719455"/>
+                  <wp:effectExtent l="0" t="0" r="0" b="0"/>
+                  <wp:wrapTight wrapText="bothSides">
+                    <wp:wrapPolygon edited="0">
+                      <wp:start x="9151" y="0"/>
+                      <wp:lineTo x="0" y="10295"/>
+                      <wp:lineTo x="0" y="11439"/>
+                      <wp:lineTo x="7435" y="18302"/>
+                      <wp:lineTo x="9151" y="21162"/>
+                      <wp:lineTo x="12011" y="21162"/>
+                      <wp:lineTo x="13726" y="18302"/>
+                      <wp:lineTo x="21162" y="11439"/>
+                      <wp:lineTo x="21162" y="9723"/>
+                      <wp:lineTo x="12011" y="0"/>
+                      <wp:lineTo x="9151" y="0"/>
+                    </wp:wrapPolygon>
+                  </wp:wrapTight>
+                  <wp:docPr id="19" name="Grafik 19" descr="C:\Users\Marcel\Documents\Tech\Informatik\CarmeWorkspace\LaserChess\Debug\img\blue_king.png"/>
+                  <wp:cNvGraphicFramePr>
+                    <a:graphicFrameLocks xmlns:a="http://schemas.openxmlformats.org/drawingml/2006/main" noChangeAspect="1"/>
+                  </wp:cNvGraphicFramePr>
+                  <a:graphic xmlns:a="http://schemas.openxmlformats.org/drawingml/2006/main">
+                    <a:graphicData uri="http://schemas.openxmlformats.org/drawingml/2006/picture">
+                      <pic:pic xmlns:pic="http://schemas.openxmlformats.org/drawingml/2006/picture">
+                        <pic:nvPicPr>
+                          <pic:cNvPr id="0" name="Picture 17" descr="C:\Users\Marcel\Documents\Tech\Informatik\CarmeWorkspace\LaserChess\Debug\img\blue_king.png"/>
+                          <pic:cNvPicPr>
+                            <a:picLocks noChangeAspect="1" noChangeArrowheads="1"/>
+                          </pic:cNvPicPr>
+                        </pic:nvPicPr>
+                        <pic:blipFill>
+                          <a:blip r:embed="rId7">
+                            <a:extLst>
+                              <a:ext uri="{28A0092B-C50C-407E-A947-70E740481C1C}">
+                                <a14:useLocalDpi xmlns:a14="http://schemas.microsoft.com/office/drawing/2010/main" val="0"/>
+                              </a:ext>
+                            </a:extLst>
+                          </a:blip>
+                          <a:srcRect/>
+                          <a:stretch>
+                            <a:fillRect/>
+                          </a:stretch>
+                        </pic:blipFill>
+                        <pic:spPr bwMode="auto">
+                          <a:xfrm>
+                            <a:off x="0" y="0"/>
+                            <a:ext cx="719455" cy="719455"/>
+                          </a:xfrm>
+                          <a:prstGeom prst="rect">
+                            <a:avLst/>
+                          </a:prstGeom>
+                          <a:noFill/>
+                          <a:ln>
+                            <a:noFill/>
+                          </a:ln>
+                        </pic:spPr>
+                      </pic:pic>
+                    </a:graphicData>
+                  </a:graphic>
+                  <wp14:sizeRelH relativeFrom="page">
+                    <wp14:pctWidth>0</wp14:pctWidth>
+                  </wp14:sizeRelH>
+                  <wp14:sizeRelV relativeFrom="page">
+                    <wp14:pctHeight>0</wp14:pctHeight>
+                  </wp14:sizeRelV>
+                </wp:anchor>
+              </w:drawing>
+            </w:r>
+            <w:r>
+              <w:t>KING:</w:t>
+            </w:r>
+          </w:p>
+        </w:tc>
+        <w:tc>
+          <w:tcPr>
+            <w:tcW w:w="6694" w:type="dxa"/>
+          </w:tcPr>
+          <w:p>
+            <w:r>
+              <w:t>Ist die Hauptfigur. Wenn der König getroffen wird, ist das Spiel zu Ende. Es spielt keine Rolle von welcher Seite er getroffen wurde. Der König kann auf dem Spielfeld bewegt werden, aber er kann nicht gedreht werden.</w:t>
+            </w:r>
+          </w:p>
+        </w:tc>
+      </w:tr>
+      <w:tr>
+        <w:tc>
+          <w:tcPr>
+            <w:tcW w:w="2518" w:type="dxa"/>
+          </w:tcPr>
+          <w:p>
+            <w:r>
+              <w:rPr>
+                <w:noProof/>
+                <w:lang w:eastAsia="de-CH"/>
+              </w:rPr>
+              <w:drawing>
+                <wp:anchor distT="0" distB="0" distL="114300" distR="114300" simplePos="0" relativeHeight="251667456" behindDoc="1" locked="0" layoutInCell="1" allowOverlap="1" wp14:anchorId="26D9CA97" wp14:editId="0C3DDB0D">
+                  <wp:simplePos x="0" y="0"/>
+                  <wp:positionH relativeFrom="column">
+                    <wp:posOffset>4041140</wp:posOffset>
+                  </wp:positionH>
+                  <wp:positionV relativeFrom="paragraph">
+                    <wp:posOffset>-3020695</wp:posOffset>
+                  </wp:positionV>
+                  <wp:extent cx="720000" cy="720000"/>
+                  <wp:effectExtent l="0" t="0" r="0" b="0"/>
+                  <wp:wrapTight wrapText="bothSides">
+                    <wp:wrapPolygon edited="0">
+                      <wp:start x="0" y="0"/>
+                      <wp:lineTo x="0" y="21162"/>
+                      <wp:lineTo x="21162" y="21162"/>
+                      <wp:lineTo x="21162" y="20590"/>
+                      <wp:lineTo x="19446" y="18302"/>
+                      <wp:lineTo x="1144" y="0"/>
+                      <wp:lineTo x="0" y="0"/>
+                    </wp:wrapPolygon>
+                  </wp:wrapTight>
+                  <wp:docPr id="20" name="Grafik 20" descr="C:\Users\Marcel\Documents\Tech\Informatik\CarmeWorkspace\LaserChess\Debug\img\blue_mirror.png"/>
+                  <wp:cNvGraphicFramePr>
+                    <a:graphicFrameLocks xmlns:a="http://schemas.openxmlformats.org/drawingml/2006/main" noChangeAspect="1"/>
+                  </wp:cNvGraphicFramePr>
+                  <a:graphic xmlns:a="http://schemas.openxmlformats.org/drawingml/2006/main">
+                    <a:graphicData uri="http://schemas.openxmlformats.org/drawingml/2006/picture">
+                      <pic:pic xmlns:pic="http://schemas.openxmlformats.org/drawingml/2006/picture">
+                        <pic:nvPicPr>
+                          <pic:cNvPr id="0" name="Picture 18" descr="C:\Users\Marcel\Documents\Tech\Informatik\CarmeWorkspace\LaserChess\Debug\img\blue_mirror.png"/>
+                          <pic:cNvPicPr>
+                            <a:picLocks noChangeAspect="1" noChangeArrowheads="1"/>
+                          </pic:cNvPicPr>
+                        </pic:nvPicPr>
+                        <pic:blipFill>
+                          <a:blip r:embed="rId8">
+                            <a:extLst>
+                              <a:ext uri="{28A0092B-C50C-407E-A947-70E740481C1C}">
+                                <a14:useLocalDpi xmlns:a14="http://schemas.microsoft.com/office/drawing/2010/main" val="0"/>
+                              </a:ext>
+                            </a:extLst>
+                          </a:blip>
+                          <a:srcRect/>
+                          <a:stretch>
+                            <a:fillRect/>
+                          </a:stretch>
+                        </pic:blipFill>
+                        <pic:spPr bwMode="auto">
+                          <a:xfrm>
+                            <a:off x="0" y="0"/>
+                            <a:ext cx="720000" cy="720000"/>
+                          </a:xfrm>
+                          <a:prstGeom prst="rect">
+                            <a:avLst/>
+                          </a:prstGeom>
+                          <a:noFill/>
+                          <a:ln>
+                            <a:noFill/>
+                          </a:ln>
+                        </pic:spPr>
+                      </pic:pic>
+                    </a:graphicData>
+                  </a:graphic>
+                  <wp14:sizeRelH relativeFrom="page">
+                    <wp14:pctWidth>0</wp14:pctWidth>
+                  </wp14:sizeRelH>
+                  <wp14:sizeRelV relativeFrom="page">
+                    <wp14:pctHeight>0</wp14:pctHeight>
+                  </wp14:sizeRelV>
+                </wp:anchor>
+              </w:drawing>
+            </w:r>
+            <w:r>
+              <w:t>MIRROR:</w:t>
+            </w:r>
+          </w:p>
+        </w:tc>
+        <w:tc>
+          <w:tcPr>
+            <w:tcW w:w="6694" w:type="dxa"/>
+          </w:tcPr>
+          <w:p>
+            <w:r>
+              <w:t>Mit dem Spiegel kann der LASER-Strahl umgelenkt werden. Der Spiegel wird zerstört, wenn er von hinten getroffen wird. Er kann beliebig auf dem Spielfeld gedreht und verschoben werden.</w:t>
+            </w:r>
+          </w:p>
+        </w:tc>
+      </w:tr>
+      <w:tr>
+        <w:tc>
+          <w:tcPr>
+            <w:tcW w:w="2518" w:type="dxa"/>
+          </w:tcPr>
+          <w:p>
+            <w:r>
+              <w:rPr>
+                <w:noProof/>
+                <w:lang w:eastAsia="de-CH"/>
+              </w:rPr>
+              <w:drawing>
+                <wp:anchor distT="0" distB="0" distL="114300" distR="114300" simplePos="0" relativeHeight="251669504" behindDoc="1" locked="0" layoutInCell="1" allowOverlap="1" wp14:anchorId="3C09442F" wp14:editId="4A899D55">
+                  <wp:simplePos x="0" y="0"/>
+                  <wp:positionH relativeFrom="column">
+                    <wp:posOffset>2200910</wp:posOffset>
+                  </wp:positionH>
+                  <wp:positionV relativeFrom="paragraph">
+                    <wp:posOffset>-3676650</wp:posOffset>
+                  </wp:positionV>
+                  <wp:extent cx="720000" cy="720000"/>
+                  <wp:effectExtent l="0" t="0" r="0" b="0"/>
+                  <wp:wrapTight wrapText="bothSides">
+                    <wp:wrapPolygon edited="0">
+                      <wp:start x="0" y="0"/>
+                      <wp:lineTo x="0" y="5719"/>
+                      <wp:lineTo x="14870" y="21162"/>
+                      <wp:lineTo x="21162" y="21162"/>
+                      <wp:lineTo x="21162" y="15442"/>
+                      <wp:lineTo x="6291" y="0"/>
+                      <wp:lineTo x="0" y="0"/>
+                    </wp:wrapPolygon>
+                  </wp:wrapTight>
+                  <wp:docPr id="21" name="Grafik 21" descr="C:\Users\Marcel\Documents\Tech\Informatik\CarmeWorkspace\LaserChess\Debug\img\blue_splitter.png"/>
+                  <wp:cNvGraphicFramePr>
+                    <a:graphicFrameLocks xmlns:a="http://schemas.openxmlformats.org/drawingml/2006/main" noChangeAspect="1"/>
+                  </wp:cNvGraphicFramePr>
+                  <a:graphic xmlns:a="http://schemas.openxmlformats.org/drawingml/2006/main">
+                    <a:graphicData uri="http://schemas.openxmlformats.org/drawingml/2006/picture">
+                      <pic:pic xmlns:pic="http://schemas.openxmlformats.org/drawingml/2006/picture">
+                        <pic:nvPicPr>
+                          <pic:cNvPr id="0" name="Picture 14" descr="C:\Users\Marcel\Documents\Tech\Informatik\CarmeWorkspace\LaserChess\Debug\img\blue_splitter.png"/>
+                          <pic:cNvPicPr>
+                            <a:picLocks noChangeAspect="1" noChangeArrowheads="1"/>
+                          </pic:cNvPicPr>
+                        </pic:nvPicPr>
+                        <pic:blipFill>
+                          <a:blip r:embed="rId9">
+                            <a:extLst>
+                              <a:ext uri="{28A0092B-C50C-407E-A947-70E740481C1C}">
+                                <a14:useLocalDpi xmlns:a14="http://schemas.microsoft.com/office/drawing/2010/main" val="0"/>
+                              </a:ext>
+                            </a:extLst>
+                          </a:blip>
+                          <a:srcRect/>
+                          <a:stretch>
+                            <a:fillRect/>
+                          </a:stretch>
+                        </pic:blipFill>
+                        <pic:spPr bwMode="auto">
+                          <a:xfrm>
+                            <a:off x="0" y="0"/>
+                            <a:ext cx="720000" cy="720000"/>
+                          </a:xfrm>
+                          <a:prstGeom prst="rect">
+                            <a:avLst/>
+                          </a:prstGeom>
+                          <a:noFill/>
+                          <a:ln>
+                            <a:noFill/>
+                          </a:ln>
+                        </pic:spPr>
+                      </pic:pic>
+                    </a:graphicData>
+                  </a:graphic>
+                  <wp14:sizeRelH relativeFrom="page">
+                    <wp14:pctWidth>0</wp14:pctWidth>
+                  </wp14:sizeRelH>
+                  <wp14:sizeRelV relativeFrom="page">
+                    <wp14:pctHeight>0</wp14:pctHeight>
+                  </wp14:sizeRelV>
+                </wp:anchor>
+              </w:drawing>
+            </w:r>
+            <w:r>
+              <w:t>SPLITTER:</w:t>
+            </w:r>
+          </w:p>
+        </w:tc>
+        <w:tc>
+          <w:tcPr>
+            <w:tcW w:w="6694" w:type="dxa"/>
+          </w:tcPr>
+          <w:p>
+            <w:r>
+              <w:t>Der Splitter ist eine optionale Erweiterung des Spiegels. Er teilt den LASER-Strahl in zwei Strahle auf. Der Spli</w:t>
+            </w:r>
+            <w:r>
+              <w:t>tter kann nicht zer</w:t>
+            </w:r>
+            <w:r>
+              <w:t>stört werden, ist frei dreh- und verschiebbar.</w:t>
+            </w:r>
+          </w:p>
+        </w:tc>
+      </w:tr>
+      <w:tr>
+        <w:tc>
+          <w:tcPr>
+            <w:tcW w:w="2518" w:type="dxa"/>
+          </w:tcPr>
+          <w:p>
+            <w:r>
+              <w:rPr>
+                <w:noProof/>
+                <w:lang w:eastAsia="de-CH"/>
+              </w:rPr>
+              <w:drawing>
+                <wp:anchor distT="0" distB="0" distL="114300" distR="114300" simplePos="0" relativeHeight="251671552" behindDoc="1" locked="0" layoutInCell="1" allowOverlap="1" wp14:anchorId="1C65B30D" wp14:editId="0492C627">
+                  <wp:simplePos x="0" y="0"/>
+                  <wp:positionH relativeFrom="column">
+                    <wp:posOffset>2430780</wp:posOffset>
+                  </wp:positionH>
+                  <wp:positionV relativeFrom="paragraph">
+                    <wp:posOffset>-4116070</wp:posOffset>
+                  </wp:positionV>
+                  <wp:extent cx="720000" cy="720000"/>
+                  <wp:effectExtent l="0" t="0" r="0" b="0"/>
+                  <wp:wrapTight wrapText="bothSides">
+                    <wp:wrapPolygon edited="0">
+                      <wp:start x="0" y="0"/>
+                      <wp:lineTo x="0" y="21162"/>
+                      <wp:lineTo x="21162" y="21162"/>
+                      <wp:lineTo x="21162" y="0"/>
+                      <wp:lineTo x="0" y="0"/>
+                    </wp:wrapPolygon>
+                  </wp:wrapTight>
+                  <wp:docPr id="22" name="Grafik 22" descr="C:\Users\Marcel\Documents\Tech\Informatik\CarmeWorkspace\LaserChess\Debug\img\blue_wall.png"/>
+                  <wp:cNvGraphicFramePr>
+                    <a:graphicFrameLocks xmlns:a="http://schemas.openxmlformats.org/drawingml/2006/main" noChangeAspect="1"/>
+                  </wp:cNvGraphicFramePr>
+                  <a:graphic xmlns:a="http://schemas.openxmlformats.org/drawingml/2006/main">
+                    <a:graphicData uri="http://schemas.openxmlformats.org/drawingml/2006/picture">
+                      <pic:pic xmlns:pic="http://schemas.openxmlformats.org/drawingml/2006/picture">
+                        <pic:nvPicPr>
+                          <pic:cNvPr id="0" name="Picture 15" descr="C:\Users\Marcel\Documents\Tech\Informatik\CarmeWorkspace\LaserChess\Debug\img\blue_wall.png"/>
+                          <pic:cNvPicPr>
+                            <a:picLocks noChangeAspect="1" noChangeArrowheads="1"/>
+                          </pic:cNvPicPr>
+                        </pic:nvPicPr>
+                        <pic:blipFill>
+                          <a:blip r:embed="rId10">
+                            <a:extLst>
+                              <a:ext uri="{28A0092B-C50C-407E-A947-70E740481C1C}">
+                                <a14:useLocalDpi xmlns:a14="http://schemas.microsoft.com/office/drawing/2010/main" val="0"/>
+                              </a:ext>
+                            </a:extLst>
+                          </a:blip>
+                          <a:srcRect/>
+                          <a:stretch>
+                            <a:fillRect/>
+                          </a:stretch>
+                        </pic:blipFill>
+                        <pic:spPr bwMode="auto">
+                          <a:xfrm>
+                            <a:off x="0" y="0"/>
+                            <a:ext cx="720000" cy="720000"/>
+                          </a:xfrm>
+                          <a:prstGeom prst="rect">
+                            <a:avLst/>
+                          </a:prstGeom>
+                          <a:noFill/>
+                          <a:ln>
+                            <a:noFill/>
+                          </a:ln>
+                        </pic:spPr>
+                      </pic:pic>
+                    </a:graphicData>
+                  </a:graphic>
+                  <wp14:sizeRelH relativeFrom="page">
+                    <wp14:pctWidth>0</wp14:pctWidth>
+                  </wp14:sizeRelH>
+                  <wp14:sizeRelV relativeFrom="page">
+                    <wp14:pctHeight>0</wp14:pctHeight>
+                  </wp14:sizeRelV>
+                </wp:anchor>
+              </w:drawing>
+            </w:r>
+            <w:r>
+              <w:t>WALL:</w:t>
+            </w:r>
+          </w:p>
+        </w:tc>
+        <w:tc>
+          <w:tcPr>
+            <w:tcW w:w="6694" w:type="dxa"/>
+          </w:tcPr>
+          <w:p>
+            <w:r>
+              <w:t>Die Wand ist zum Schutz des Königs gedacht. Sie kann nicht zerstört und nicht gedreht werden.</w:t>
+            </w:r>
+          </w:p>
+        </w:tc>
+      </w:tr>
+      <w:tr>
+        <w:tc>
+          <w:tcPr>
+            <w:tcW w:w="2518" w:type="dxa"/>
+          </w:tcPr>
+          <w:p>
+            <w:r>
+              <w:rPr>
+                <w:noProof/>
+                <w:lang w:eastAsia="de-CH"/>
+              </w:rPr>
+              <w:drawing>
+                <wp:anchor distT="0" distB="0" distL="114300" distR="114300" simplePos="0" relativeHeight="251673600" behindDoc="1" locked="0" layoutInCell="1" allowOverlap="1" wp14:anchorId="0DC88423" wp14:editId="6081EE82">
+                  <wp:simplePos x="0" y="0"/>
+                  <wp:positionH relativeFrom="column">
+                    <wp:posOffset>3171190</wp:posOffset>
+                  </wp:positionH>
+                  <wp:positionV relativeFrom="paragraph">
+                    <wp:posOffset>-5845175</wp:posOffset>
+                  </wp:positionV>
+                  <wp:extent cx="720000" cy="720000"/>
+                  <wp:effectExtent l="0" t="0" r="0" b="0"/>
+                  <wp:wrapTight wrapText="bothSides">
+                    <wp:wrapPolygon edited="0">
+                      <wp:start x="0" y="0"/>
+                      <wp:lineTo x="0" y="21162"/>
+                      <wp:lineTo x="1716" y="21162"/>
+                      <wp:lineTo x="21162" y="11439"/>
+                      <wp:lineTo x="21162" y="9723"/>
+                      <wp:lineTo x="2288" y="0"/>
+                      <wp:lineTo x="0" y="0"/>
+                    </wp:wrapPolygon>
+                  </wp:wrapTight>
+                  <wp:docPr id="23" name="Grafik 23" descr="C:\Users\Marcel\Documents\Tech\Informatik\CarmeWorkspace\LaserChess\Debug\img\blue_cannon.png"/>
+                  <wp:cNvGraphicFramePr>
+                    <a:graphicFrameLocks xmlns:a="http://schemas.openxmlformats.org/drawingml/2006/main" noChangeAspect="1"/>
+                  </wp:cNvGraphicFramePr>
+                  <a:graphic xmlns:a="http://schemas.openxmlformats.org/drawingml/2006/main">
+                    <a:graphicData uri="http://schemas.openxmlformats.org/drawingml/2006/picture">
+                      <pic:pic xmlns:pic="http://schemas.openxmlformats.org/drawingml/2006/picture">
+                        <pic:nvPicPr>
+                          <pic:cNvPr id="0" name="Picture 16" descr="C:\Users\Marcel\Documents\Tech\Informatik\CarmeWorkspace\LaserChess\Debug\img\blue_cannon.png"/>
+                          <pic:cNvPicPr>
+                            <a:picLocks noChangeAspect="1" noChangeArrowheads="1"/>
+                          </pic:cNvPicPr>
+                        </pic:nvPicPr>
+                        <pic:blipFill>
+                          <a:blip r:embed="rId11">
+                            <a:extLst>
+                              <a:ext uri="{28A0092B-C50C-407E-A947-70E740481C1C}">
+                                <a14:useLocalDpi xmlns:a14="http://schemas.microsoft.com/office/drawing/2010/main" val="0"/>
+                              </a:ext>
+                            </a:extLst>
+                          </a:blip>
+                          <a:srcRect/>
+                          <a:stretch>
+                            <a:fillRect/>
+                          </a:stretch>
+                        </pic:blipFill>
+                        <pic:spPr bwMode="auto">
+                          <a:xfrm>
+                            <a:off x="0" y="0"/>
+                            <a:ext cx="720000" cy="720000"/>
+                          </a:xfrm>
+                          <a:prstGeom prst="rect">
+                            <a:avLst/>
+                          </a:prstGeom>
+                          <a:noFill/>
+                          <a:ln>
+                            <a:noFill/>
+                          </a:ln>
+                        </pic:spPr>
+                      </pic:pic>
+                    </a:graphicData>
+                  </a:graphic>
+                  <wp14:sizeRelH relativeFrom="page">
+                    <wp14:pctWidth>0</wp14:pctWidth>
+                  </wp14:sizeRelH>
+                  <wp14:sizeRelV relativeFrom="page">
+                    <wp14:pctHeight>0</wp14:pctHeight>
+                  </wp14:sizeRelV>
+                </wp:anchor>
+              </w:drawing>
+            </w:r>
+            <w:r>
+              <w:t>CANNON:</w:t>
+            </w:r>
+          </w:p>
+        </w:tc>
+        <w:tc>
+          <w:tcPr>
+            <w:tcW w:w="6694" w:type="dxa"/>
+          </w:tcPr>
+          <w:p>
+            <w:r>
+              <w:t>Die Kanone feuert den LASER-Strahl ab. Sie kann verschoben und gedreht werden.</w:t>
+            </w:r>
+          </w:p>
+        </w:tc>
+      </w:tr>
+    </w:tbl>
     <w:p>
       <w:pPr>
         <w:pStyle w:val="berschrift3"/>
       </w:pPr>
       <w:r>
-        <w:t>Orientierung</w:t>
-      </w:r>
-    </w:p>
-    <w:p>
-      <w:r>
-        <w:t>TR, TL, BL, BR</w:t>
-      </w:r>
-    </w:p>
+        <w:lastRenderedPageBreak/>
+        <w:t xml:space="preserve">Orientation </w:t>
+      </w:r>
+      <w:r>
+        <w:rPr>
+          <w:rFonts w:asciiTheme="minorHAnsi" w:eastAsiaTheme="minorHAnsi" w:hAnsiTheme="minorHAnsi" w:cstheme="minorBidi"/>
+          <w:b w:val="0"/>
+          <w:bCs w:val="0"/>
+          <w:color w:val="auto"/>
+        </w:rPr>
+        <w:br/>
+      </w:r>
+      <w:r>
+        <w:rPr>
+          <w:rFonts w:asciiTheme="minorHAnsi" w:eastAsiaTheme="minorHAnsi" w:hAnsiTheme="minorHAnsi" w:cstheme="minorBidi"/>
+          <w:b w:val="0"/>
+          <w:bCs w:val="0"/>
+          <w:color w:val="auto"/>
+        </w:rPr>
+        <w:t>EAST, NORTH, WEST, SOUTH, NORTH_EAST = 0, NORTH_WEST = 1, SOUTH_WEST = 2, SOUTH_EAST = 3</w:t>
+      </w:r>
+      <w:r>
+        <w:rPr>
+          <w:rFonts w:asciiTheme="minorHAnsi" w:eastAsiaTheme="minorHAnsi" w:hAnsiTheme="minorHAnsi" w:cstheme="minorBidi"/>
+          <w:b w:val="0"/>
+          <w:bCs w:val="0"/>
+          <w:color w:val="auto"/>
+        </w:rPr>
+        <w:br/>
+      </w:r>
+    </w:p>
+    <w:tbl>
+      <w:tblPr>
+        <w:tblStyle w:val="Tabellenraster"/>
+        <w:tblW w:w="0" w:type="auto"/>
+        <w:tblLook w:val="04A0" w:firstRow="1" w:lastRow="0" w:firstColumn="1" w:lastColumn="0" w:noHBand="0" w:noVBand="1"/>
+      </w:tblPr>
+      <w:tblGrid>
+        <w:gridCol w:w="1526"/>
+        <w:gridCol w:w="1576"/>
+        <w:gridCol w:w="6110"/>
+      </w:tblGrid>
+      <w:tr>
+        <w:trPr>
+          <w:trHeight w:val="1786"/>
+        </w:trPr>
+        <w:tc>
+          <w:tcPr>
+            <w:tcW w:w="1526" w:type="dxa"/>
+          </w:tcPr>
+          <w:p>
+            <w:pPr>
+              <w:pStyle w:val="berschrift3"/>
+              <w:outlineLvl w:val="2"/>
+              <w:rPr>
+                <w:rFonts w:asciiTheme="minorHAnsi" w:eastAsiaTheme="minorHAnsi" w:hAnsiTheme="minorHAnsi" w:cstheme="minorBidi"/>
+                <w:b w:val="0"/>
+                <w:bCs w:val="0"/>
+                <w:color w:val="auto"/>
+              </w:rPr>
+            </w:pPr>
+            <w:r>
+              <w:rPr>
+                <w:rFonts w:asciiTheme="minorHAnsi" w:eastAsiaTheme="minorHAnsi" w:hAnsiTheme="minorHAnsi" w:cstheme="minorBidi"/>
+                <w:b w:val="0"/>
+                <w:bCs w:val="0"/>
+                <w:color w:val="auto"/>
+              </w:rPr>
+              <w:t>KING, WALL, CANNON</w:t>
+            </w:r>
+          </w:p>
+        </w:tc>
+        <w:tc>
+          <w:tcPr>
+            <w:tcW w:w="1576" w:type="dxa"/>
+          </w:tcPr>
+          <w:p>
+            <w:pPr>
+              <w:pStyle w:val="berschrift3"/>
+              <w:outlineLvl w:val="2"/>
+              <w:rPr>
+                <w:rFonts w:asciiTheme="minorHAnsi" w:eastAsiaTheme="minorHAnsi" w:hAnsiTheme="minorHAnsi" w:cstheme="minorBidi"/>
+                <w:b w:val="0"/>
+                <w:bCs w:val="0"/>
+                <w:color w:val="auto"/>
+              </w:rPr>
+            </w:pPr>
+            <w:r>
+              <w:rPr>
+                <w:rFonts w:asciiTheme="minorHAnsi" w:eastAsiaTheme="minorHAnsi" w:hAnsiTheme="minorHAnsi" w:cstheme="minorBidi"/>
+                <w:b w:val="0"/>
+                <w:bCs w:val="0"/>
+                <w:noProof/>
+                <w:color w:val="auto"/>
+                <w:lang w:eastAsia="de-CH"/>
+              </w:rPr>
+              <w:drawing>
+                <wp:inline distT="0" distB="0" distL="0" distR="0" wp14:anchorId="39EA8877" wp14:editId="75820D67">
+                  <wp:extent cx="835971" cy="900000"/>
+                  <wp:effectExtent l="0" t="0" r="0" b="0"/>
+                  <wp:docPr id="24" name="Grafik 24" descr="C:\Users\Marcel\Documents\Tech\Informatik\CarmeWorkspace\LaserChess\docs\img\direction.png"/>
+                  <wp:cNvGraphicFramePr>
+                    <a:graphicFrameLocks xmlns:a="http://schemas.openxmlformats.org/drawingml/2006/main" noChangeAspect="1"/>
+                  </wp:cNvGraphicFramePr>
+                  <a:graphic xmlns:a="http://schemas.openxmlformats.org/drawingml/2006/main">
+                    <a:graphicData uri="http://schemas.openxmlformats.org/drawingml/2006/picture">
+                      <pic:pic xmlns:pic="http://schemas.openxmlformats.org/drawingml/2006/picture">
+                        <pic:nvPicPr>
+                          <pic:cNvPr id="0" name="Picture 19" descr="C:\Users\Marcel\Documents\Tech\Informatik\CarmeWorkspace\LaserChess\docs\img\direction.png"/>
+                          <pic:cNvPicPr>
+                            <a:picLocks noChangeAspect="1" noChangeArrowheads="1"/>
+                          </pic:cNvPicPr>
+                        </pic:nvPicPr>
+                        <pic:blipFill>
+                          <a:blip r:embed="rId12">
+                            <a:extLst>
+                              <a:ext uri="{28A0092B-C50C-407E-A947-70E740481C1C}">
+                                <a14:useLocalDpi xmlns:a14="http://schemas.microsoft.com/office/drawing/2010/main" val="0"/>
+                              </a:ext>
+                            </a:extLst>
+                          </a:blip>
+                          <a:srcRect/>
+                          <a:stretch>
+                            <a:fillRect/>
+                          </a:stretch>
+                        </pic:blipFill>
+                        <pic:spPr bwMode="auto">
+                          <a:xfrm>
+                            <a:off x="0" y="0"/>
+                            <a:ext cx="835971" cy="900000"/>
+                          </a:xfrm>
+                          <a:prstGeom prst="rect">
+                            <a:avLst/>
+                          </a:prstGeom>
+                          <a:noFill/>
+                          <a:ln>
+                            <a:noFill/>
+                          </a:ln>
+                        </pic:spPr>
+                      </pic:pic>
+                    </a:graphicData>
+                  </a:graphic>
+                </wp:inline>
+              </w:drawing>
+            </w:r>
+          </w:p>
+        </w:tc>
+        <w:tc>
+          <w:tcPr>
+            <w:tcW w:w="6110" w:type="dxa"/>
+          </w:tcPr>
+          <w:p>
+            <w:pPr>
+              <w:pStyle w:val="berschrift3"/>
+              <w:outlineLvl w:val="2"/>
+              <w:rPr>
+                <w:rFonts w:asciiTheme="minorHAnsi" w:eastAsiaTheme="minorHAnsi" w:hAnsiTheme="minorHAnsi" w:cstheme="minorBidi"/>
+                <w:b w:val="0"/>
+                <w:bCs w:val="0"/>
+                <w:color w:val="auto"/>
+              </w:rPr>
+            </w:pPr>
+            <w:r>
+              <w:rPr>
+                <w:rFonts w:asciiTheme="minorHAnsi" w:eastAsiaTheme="minorHAnsi" w:hAnsiTheme="minorHAnsi" w:cstheme="minorBidi"/>
+                <w:b w:val="0"/>
+                <w:bCs w:val="0"/>
+                <w:color w:val="auto"/>
+              </w:rPr>
+              <w:t>Für die Figuren King, Wall und Cannon v</w:t>
+            </w:r>
+            <w:r>
+              <w:rPr>
+                <w:rFonts w:asciiTheme="minorHAnsi" w:eastAsiaTheme="minorHAnsi" w:hAnsiTheme="minorHAnsi" w:cstheme="minorBidi"/>
+                <w:b w:val="0"/>
+                <w:bCs w:val="0"/>
+                <w:color w:val="auto"/>
+              </w:rPr>
+              <w:t>erwenden wir für die Orientierung die vier Himmelsrichtungen, wobei Norden gegen oben zeigt.</w:t>
+            </w:r>
+          </w:p>
+        </w:tc>
+      </w:tr>
+      <w:tr>
+        <w:trPr>
+          <w:trHeight w:val="1698"/>
+        </w:trPr>
+        <w:tc>
+          <w:tcPr>
+            <w:tcW w:w="1526" w:type="dxa"/>
+          </w:tcPr>
+          <w:p>
+            <w:pPr>
+              <w:pStyle w:val="berschrift3"/>
+              <w:outlineLvl w:val="2"/>
+              <w:rPr>
+                <w:rFonts w:asciiTheme="minorHAnsi" w:eastAsiaTheme="minorHAnsi" w:hAnsiTheme="minorHAnsi" w:cstheme="minorBidi"/>
+                <w:b w:val="0"/>
+                <w:bCs w:val="0"/>
+                <w:color w:val="auto"/>
+              </w:rPr>
+            </w:pPr>
+            <w:r>
+              <w:rPr>
+                <w:rFonts w:asciiTheme="minorHAnsi" w:eastAsiaTheme="minorHAnsi" w:hAnsiTheme="minorHAnsi" w:cstheme="minorBidi"/>
+                <w:b w:val="0"/>
+                <w:bCs w:val="0"/>
+                <w:color w:val="auto"/>
+              </w:rPr>
+              <w:t>MIRROR, SPLITTER</w:t>
+            </w:r>
+          </w:p>
+        </w:tc>
+        <w:tc>
+          <w:tcPr>
+            <w:tcW w:w="1576" w:type="dxa"/>
+          </w:tcPr>
+          <w:p>
+            <w:pPr>
+              <w:pStyle w:val="berschrift3"/>
+              <w:outlineLvl w:val="2"/>
+              <w:rPr>
+                <w:rFonts w:asciiTheme="minorHAnsi" w:eastAsiaTheme="minorHAnsi" w:hAnsiTheme="minorHAnsi" w:cstheme="minorBidi"/>
+                <w:b w:val="0"/>
+                <w:bCs w:val="0"/>
+                <w:color w:val="auto"/>
+              </w:rPr>
+            </w:pPr>
+            <w:r>
+              <w:rPr>
+                <w:rFonts w:asciiTheme="minorHAnsi" w:eastAsiaTheme="minorHAnsi" w:hAnsiTheme="minorHAnsi" w:cstheme="minorBidi"/>
+                <w:b w:val="0"/>
+                <w:bCs w:val="0"/>
+                <w:noProof/>
+                <w:color w:val="auto"/>
+                <w:lang w:eastAsia="de-CH"/>
+              </w:rPr>
+              <w:drawing>
+                <wp:inline distT="0" distB="0" distL="0" distR="0" wp14:anchorId="19490FE6" wp14:editId="22F39830">
+                  <wp:extent cx="863600" cy="863600"/>
+                  <wp:effectExtent l="0" t="0" r="0" b="0"/>
+                  <wp:docPr id="25" name="Grafik 25" descr="C:\Users\Marcel\Documents\Tech\Informatik\CarmeWorkspace\LaserChess\docs\img\mirror_orientation.png"/>
+                  <wp:cNvGraphicFramePr>
+                    <a:graphicFrameLocks xmlns:a="http://schemas.openxmlformats.org/drawingml/2006/main" noChangeAspect="1"/>
+                  </wp:cNvGraphicFramePr>
+                  <a:graphic xmlns:a="http://schemas.openxmlformats.org/drawingml/2006/main">
+                    <a:graphicData uri="http://schemas.openxmlformats.org/drawingml/2006/picture">
+                      <pic:pic xmlns:pic="http://schemas.openxmlformats.org/drawingml/2006/picture">
+                        <pic:nvPicPr>
+                          <pic:cNvPr id="0" name="Picture 20" descr="C:\Users\Marcel\Documents\Tech\Informatik\CarmeWorkspace\LaserChess\docs\img\mirror_orientation.png"/>
+                          <pic:cNvPicPr>
+                            <a:picLocks noChangeAspect="1" noChangeArrowheads="1"/>
+                          </pic:cNvPicPr>
+                        </pic:nvPicPr>
+                        <pic:blipFill>
+                          <a:blip r:embed="rId13">
+                            <a:extLst>
+                              <a:ext uri="{28A0092B-C50C-407E-A947-70E740481C1C}">
+                                <a14:useLocalDpi xmlns:a14="http://schemas.microsoft.com/office/drawing/2010/main" val="0"/>
+                              </a:ext>
+                            </a:extLst>
+                          </a:blip>
+                          <a:srcRect/>
+                          <a:stretch>
+                            <a:fillRect/>
+                          </a:stretch>
+                        </pic:blipFill>
+                        <pic:spPr bwMode="auto">
+                          <a:xfrm>
+                            <a:off x="0" y="0"/>
+                            <a:ext cx="863600" cy="863600"/>
+                          </a:xfrm>
+                          <a:prstGeom prst="rect">
+                            <a:avLst/>
+                          </a:prstGeom>
+                          <a:noFill/>
+                          <a:ln>
+                            <a:noFill/>
+                          </a:ln>
+                        </pic:spPr>
+                      </pic:pic>
+                    </a:graphicData>
+                  </a:graphic>
+                </wp:inline>
+              </w:drawing>
+            </w:r>
+          </w:p>
+        </w:tc>
+        <w:tc>
+          <w:tcPr>
+            <w:tcW w:w="6110" w:type="dxa"/>
+          </w:tcPr>
+          <w:p>
+            <w:pPr>
+              <w:pStyle w:val="berschrift3"/>
+              <w:outlineLvl w:val="2"/>
+              <w:rPr>
+                <w:rFonts w:asciiTheme="minorHAnsi" w:eastAsiaTheme="minorHAnsi" w:hAnsiTheme="minorHAnsi" w:cstheme="minorBidi"/>
+                <w:b w:val="0"/>
+                <w:bCs w:val="0"/>
+                <w:color w:val="auto"/>
+              </w:rPr>
+            </w:pPr>
+            <w:r>
+              <w:rPr>
+                <w:rFonts w:asciiTheme="minorHAnsi" w:eastAsiaTheme="minorHAnsi" w:hAnsiTheme="minorHAnsi" w:cstheme="minorBidi"/>
+                <w:b w:val="0"/>
+                <w:bCs w:val="0"/>
+                <w:color w:val="auto"/>
+              </w:rPr>
+              <w:t>Da die Spiegel nicht gerade stehen, verwenden wir bei den Spiegeln die Zwischenrichtungen. Da eine Figur jeweils nur vier Richtungen annehmen kann, sind die Zwischenrichtungen auch von 0-3 in der Enumeration definiert. Damit vereinfachen wir die Handhabung.</w:t>
+            </w:r>
+          </w:p>
+        </w:tc>
+      </w:tr>
+    </w:tbl>
     <w:p>
       <w:pPr>
         <w:pStyle w:val="berschrift3"/>
       </w:pPr>
       <w:r>
-        <w:t>Typ</w:t>
-      </w:r>
-    </w:p>
-    <w:p>
-      <w:r>
-        <w:t>king, wall, mirror, cannon</w:t>
+        <w:t>Direction</w:t>
+      </w:r>
+    </w:p>
+    <w:p>
+      <w:r>
+        <w:t>RIGHT, UP, LEFT, DOWN</w:t>
+      </w:r>
+      <w:r>
+        <w:br/>
+        <w:t xml:space="preserve">Richtungsvariable für die LASER-Funktion. </w:t>
+      </w:r>
+    </w:p>
+    <w:p>
+      <w:pPr>
+        <w:pStyle w:val="berschrift3"/>
+        <w:rPr>
+          <w:rFonts w:asciiTheme="minorHAnsi" w:eastAsiaTheme="minorHAnsi" w:hAnsiTheme="minorHAnsi" w:cstheme="minorBidi"/>
+          <w:b w:val="0"/>
+          <w:bCs w:val="0"/>
+          <w:color w:val="auto"/>
+        </w:rPr>
+      </w:pPr>
+      <w:r>
+        <w:t xml:space="preserve">Angle </w:t>
+      </w:r>
+      <w:r>
+        <w:br/>
+      </w:r>
+      <w:r>
+        <w:rPr>
+          <w:rFonts w:asciiTheme="minorHAnsi" w:eastAsiaTheme="minorHAnsi" w:hAnsiTheme="minorHAnsi" w:cstheme="minorBidi"/>
+          <w:b w:val="0"/>
+          <w:bCs w:val="0"/>
+          <w:color w:val="auto"/>
+        </w:rPr>
+        <w:t>CCW = 1, CW = -1</w:t>
+      </w:r>
+    </w:p>
+    <w:p>
+      <w:r>
+        <w:t>Hilfsvariable für die Drehrichtung</w:t>
+      </w:r>
+      <w:r>
+        <w:t xml:space="preserve"> bei einem Winkel</w:t>
+      </w:r>
+      <w:r>
+        <w:t>. 1 entspricht einer Drehung im gegen Uhrzeigersinn, -1 im Uhrzeigersinn.</w:t>
+      </w:r>
+    </w:p>
+    <w:p>
+      <w:pPr>
+        <w:pStyle w:val="berschrift3"/>
+      </w:pPr>
+      <w:r>
+        <w:t xml:space="preserve">Spielmodus </w:t>
+      </w:r>
+      <w:r>
+        <w:br/>
+      </w:r>
+      <w:r>
+        <w:rPr>
+          <w:rFonts w:asciiTheme="minorHAnsi" w:eastAsiaTheme="minorHAnsi" w:hAnsiTheme="minorHAnsi" w:cstheme="minorBidi"/>
+          <w:b w:val="0"/>
+          <w:bCs w:val="0"/>
+          <w:color w:val="auto"/>
+        </w:rPr>
+        <w:t>NORMALMODE, SETMODE, OPEN, EXIT</w:t>
+      </w:r>
+      <w:r>
+        <w:t xml:space="preserve"> </w:t>
+      </w:r>
+    </w:p>
+    <w:p>
+      <w:r>
+        <w:t xml:space="preserve">Das Menü liefert einen der Spielmodi zurück. </w:t>
+      </w:r>
+      <w:r>
+        <w:br/>
+        <w:t>Normalmode: Lädt die vordefinierte Aufstellung</w:t>
+      </w:r>
+      <w:r>
+        <w:br/>
+        <w:t>Setmode: Die Figuren werden abwechslungsweise auf dem Spielfeld aufgestellt.</w:t>
+      </w:r>
+      <w:r>
+        <w:br/>
+        <w:t>Open: Man kann eine selbst definierte Aufstellung laden.</w:t>
+      </w:r>
+      <w:r>
+        <w:br/>
+        <w:t>Exit: Verlässt das Spiel.</w:t>
+      </w:r>
+    </w:p>
+    <w:p>
+      <w:pPr>
+        <w:pStyle w:val="berschrift3"/>
+        <w:rPr>
+          <w:rFonts w:asciiTheme="minorHAnsi" w:eastAsiaTheme="minorHAnsi" w:hAnsiTheme="minorHAnsi" w:cstheme="minorBidi"/>
+          <w:b w:val="0"/>
+          <w:bCs w:val="0"/>
+          <w:color w:val="auto"/>
+        </w:rPr>
+      </w:pPr>
+      <w:r>
+        <w:t xml:space="preserve">Gamecontrol </w:t>
+      </w:r>
+      <w:r>
+        <w:br/>
+      </w:r>
+      <w:r>
+        <w:rPr>
+          <w:rFonts w:asciiTheme="minorHAnsi" w:eastAsiaTheme="minorHAnsi" w:hAnsiTheme="minorHAnsi" w:cstheme="minorBidi"/>
+          <w:b w:val="0"/>
+          <w:bCs w:val="0"/>
+          <w:color w:val="auto"/>
+        </w:rPr>
+        <w:t xml:space="preserve">EXIT_GAME, KING_RED_DEST, KING_BLUE_DEST, NONE, MIRROR_RED_DEST, MIRROR_BLUE_DIST </w:t>
+      </w:r>
+      <w:r>
+        <w:rPr>
+          <w:rFonts w:asciiTheme="minorHAnsi" w:eastAsiaTheme="minorHAnsi" w:hAnsiTheme="minorHAnsi" w:cstheme="minorBidi"/>
+          <w:b w:val="0"/>
+          <w:bCs w:val="0"/>
+          <w:color w:val="auto"/>
+        </w:rPr>
+        <w:br/>
+        <w:t xml:space="preserve">Die LASER-Funktion gibt zurück, was </w:t>
+      </w:r>
+      <w:r>
+        <w:rPr>
+          <w:rFonts w:asciiTheme="minorHAnsi" w:eastAsiaTheme="minorHAnsi" w:hAnsiTheme="minorHAnsi" w:cstheme="minorBidi"/>
+          <w:b w:val="0"/>
+          <w:bCs w:val="0"/>
+          <w:color w:val="auto"/>
+        </w:rPr>
+        <w:t>getroffen wurde, das wird in die</w:t>
+      </w:r>
+      <w:r>
+        <w:rPr>
+          <w:rFonts w:asciiTheme="minorHAnsi" w:eastAsiaTheme="minorHAnsi" w:hAnsiTheme="minorHAnsi" w:cstheme="minorBidi"/>
+          <w:b w:val="0"/>
+          <w:bCs w:val="0"/>
+          <w:color w:val="auto"/>
+        </w:rPr>
+        <w:t xml:space="preserve"> Gamecontrol </w:t>
+      </w:r>
+      <w:r>
+        <w:rPr>
+          <w:rFonts w:asciiTheme="minorHAnsi" w:eastAsiaTheme="minorHAnsi" w:hAnsiTheme="minorHAnsi" w:cstheme="minorBidi"/>
+          <w:b w:val="0"/>
+          <w:bCs w:val="0"/>
+          <w:color w:val="auto"/>
+        </w:rPr>
+        <w:t>Variable gespeichert.</w:t>
+      </w:r>
+    </w:p>
+    <w:p>
+      <w:pPr>
+        <w:rPr>
+          <w:rFonts w:asciiTheme="majorHAnsi" w:eastAsiaTheme="majorEastAsia" w:hAnsiTheme="majorHAnsi" w:cstheme="majorBidi"/>
+          <w:b/>
+          <w:bCs/>
+          <w:color w:val="4F81BD" w:themeColor="accent1"/>
+          <w:sz w:val="26"/>
+          <w:szCs w:val="26"/>
+        </w:rPr>
+      </w:pPr>
+      <w:r>
+        <w:br w:type="page"/>
       </w:r>
     </w:p>
     <w:p>
@@ -75,6 +1088,7 @@
         <w:pStyle w:val="berschrift2"/>
       </w:pPr>
       <w:r>
+        <w:lastRenderedPageBreak/>
         <w:t>Strukturen</w:t>
       </w:r>
     </w:p>
@@ -83,12 +1097,12 @@
         <w:pStyle w:val="berschrift3"/>
       </w:pPr>
       <w:r>
-        <w:t>pos</w:t>
-      </w:r>
-    </w:p>
-    <w:p>
-      <w:r>
-        <w:t>besteht aus x und y (integer)</w:t>
+        <w:t>location</w:t>
+      </w:r>
+    </w:p>
+    <w:p>
+      <w:r>
+        <w:t>Die Struktur enthält X- und Y-Koordinate als ganzzahlige Werte. Variablen dieses Typs werden sowohl für Pixelkoordinaten als auch für Mapkoordinaten benutzt.</w:t>
       </w:r>
     </w:p>
     <w:p>
@@ -96,12 +1110,18 @@
         <w:pStyle w:val="berschrift3"/>
       </w:pPr>
       <w:r>
-        <w:t>figure</w:t>
-      </w:r>
-    </w:p>
-    <w:p>
-      <w:r>
-        <w:t>stellt eine Figur dar. Besteht aus:</w:t>
+        <w:t>pawn</w:t>
+      </w:r>
+    </w:p>
+    <w:p>
+      <w:r>
+        <w:t>Pawn ist ein Typedef einer Struktur für die Spielfiguren. Die Str</w:t>
+      </w:r>
+      <w:r>
+        <w:t>uktur enthält folgende Informationen</w:t>
+      </w:r>
+      <w:r>
+        <w:t>:</w:t>
       </w:r>
     </w:p>
     <w:p>
@@ -114,7 +1134,10 @@
         <w:spacing w:before="200"/>
       </w:pPr>
       <w:r>
-        <w:t>player:</w:t>
+        <w:t>PLAYER</w:t>
+      </w:r>
+      <w:r>
+        <w:t>:</w:t>
       </w:r>
     </w:p>
     <w:p>
@@ -127,7 +1150,10 @@
         <w:spacing w:before="200"/>
       </w:pPr>
       <w:r>
-        <w:t>Enum Spieler</w:t>
+        <w:t xml:space="preserve">Enum </w:t>
+      </w:r>
+      <w:r>
+        <w:t>Affiliation</w:t>
       </w:r>
     </w:p>
     <w:p>
@@ -140,7 +1166,10 @@
         <w:spacing w:before="200"/>
       </w:pPr>
       <w:r>
-        <w:t>type:</w:t>
+        <w:t>TYPE</w:t>
+      </w:r>
+      <w:r>
+        <w:t>:</w:t>
       </w:r>
     </w:p>
     <w:p>
@@ -153,7 +1182,10 @@
         <w:spacing w:before="200"/>
       </w:pPr>
       <w:r>
-        <w:t>Enum Typ</w:t>
+        <w:t xml:space="preserve">Enum </w:t>
+      </w:r>
+      <w:r>
+        <w:t>Species</w:t>
       </w:r>
     </w:p>
     <w:p>
@@ -166,7 +1198,10 @@
         <w:spacing w:before="200"/>
       </w:pPr>
       <w:r>
-        <w:t>orientation:</w:t>
+        <w:t>DIR</w:t>
+      </w:r>
+      <w:r>
+        <w:t>:</w:t>
       </w:r>
     </w:p>
     <w:p>
@@ -192,7 +1227,13 @@
         <w:spacing w:before="200"/>
       </w:pPr>
       <w:r>
-        <w:t>[pos]:</w:t>
+        <w:t>[</w:t>
+      </w:r>
+      <w:r>
+        <w:t>P</w:t>
+      </w:r>
+      <w:r>
+        <w:t>os]:</w:t>
       </w:r>
     </w:p>
     <w:p>
@@ -205,7 +1246,7 @@
         <w:spacing w:before="200"/>
       </w:pPr>
       <w:r>
-        <w:t>Ist nicht nötig</w:t>
+        <w:t>location [X,Y]</w:t>
       </w:r>
     </w:p>
     <w:p>
@@ -213,20 +1254,186 @@
         <w:pStyle w:val="berschrift2"/>
       </w:pPr>
       <w:r>
-        <w:t>Spiel-Variablen</w:t>
+        <w:t>Sonstige Datensätze</w:t>
       </w:r>
     </w:p>
     <w:p>
       <w:pPr>
         <w:pStyle w:val="berschrift3"/>
-      </w:pPr>
-      <w:r>
-        <w:t>player</w:t>
-      </w:r>
-    </w:p>
-    <w:p>
-      <w:r>
-        <w:t>bezeichnet den aktuellen Spieler. Eintweder player_red oder player_blue</w:t>
+        <w:rPr>
+          <w:rFonts w:asciiTheme="minorHAnsi" w:eastAsiaTheme="minorHAnsi" w:hAnsiTheme="minorHAnsi" w:cstheme="minorBidi"/>
+          <w:b w:val="0"/>
+          <w:bCs w:val="0"/>
+          <w:color w:val="auto"/>
+        </w:rPr>
+      </w:pPr>
+      <w:r>
+        <w:t>AppPath</w:t>
+      </w:r>
+      <w:r>
+        <w:br/>
+      </w:r>
+      <w:r>
+        <w:rPr>
+          <w:rFonts w:asciiTheme="minorHAnsi" w:eastAsiaTheme="minorHAnsi" w:hAnsiTheme="minorHAnsi" w:cstheme="minorBidi"/>
+          <w:b w:val="0"/>
+          <w:bCs w:val="0"/>
+          <w:color w:val="auto"/>
+        </w:rPr>
+        <w:t>Eine Variable die den aktuellen Pfad der Applikation enthält.</w:t>
+      </w:r>
+      <w:r>
+        <w:rPr>
+          <w:rFonts w:asciiTheme="minorHAnsi" w:eastAsiaTheme="minorHAnsi" w:hAnsiTheme="minorHAnsi" w:cstheme="minorBidi"/>
+          <w:b w:val="0"/>
+          <w:bCs w:val="0"/>
+          <w:color w:val="auto"/>
+        </w:rPr>
+        <w:t xml:space="preserve"> Wird benötigt um die Bilder zu laden.</w:t>
+      </w:r>
+      <w:r>
+        <w:rPr>
+          <w:rFonts w:asciiTheme="minorHAnsi" w:eastAsiaTheme="minorHAnsi" w:hAnsiTheme="minorHAnsi" w:cstheme="minorBidi"/>
+          <w:b w:val="0"/>
+          <w:bCs w:val="0"/>
+          <w:color w:val="auto"/>
+        </w:rPr>
+        <w:t xml:space="preserve"> </w:t>
+      </w:r>
+    </w:p>
+    <w:p>
+      <w:pPr>
+        <w:pStyle w:val="berschrift3"/>
+      </w:pPr>
+      <w:r>
+        <w:t>map</w:t>
+      </w:r>
+    </w:p>
+    <w:p>
+      <w:r>
+        <w:t>Enthält die aktuelle Spielfeldsituation. Es ist ein zw</w:t>
+      </w:r>
+      <w:r>
+        <w:t>eidimensionales Array</w:t>
+      </w:r>
+      <w:r>
+        <w:t xml:space="preserve"> (8 x 6)</w:t>
+      </w:r>
+      <w:r>
+        <w:t xml:space="preserve">, welches Pointer auf die Spielfiguren </w:t>
+      </w:r>
+      <w:r>
+        <w:t>enthält. Wo keine Figur steht, ist ein NULL-Pointer.</w:t>
+      </w:r>
+    </w:p>
+    <w:p>
+      <w:pPr>
+        <w:pStyle w:val="berschrift3"/>
+      </w:pPr>
+      <w:r>
+        <w:t>figure</w:t>
+      </w:r>
+    </w:p>
+    <w:p>
+      <w:pPr>
+        <w:rPr>
+          <w:noProof/>
+          <w:lang w:eastAsia="de-CH"/>
+        </w:rPr>
+      </w:pPr>
+      <w:r>
+        <w:t xml:space="preserve">Alle Figuren, welche als pointer in der map referenziert werden, sind auch als ‚richtige‘ variablen vorhanden. </w:t>
+      </w:r>
+      <w:r>
+        <w:t xml:space="preserve">Die Figuren sind </w:t>
+      </w:r>
+      <w:r>
+        <w:t>in einem</w:t>
+      </w:r>
+      <w:r>
+        <w:t xml:space="preserve"> Array vom Typ Pawn gespeichert. </w:t>
+      </w:r>
+      <w:r>
+        <w:rPr>
+          <w:noProof/>
+          <w:lang w:eastAsia="de-CH"/>
+        </w:rPr>
+        <w:t>Beim Initialisieren des Figure-Arrays, wird auch gleich die Standardaufstellung geladen.</w:t>
+      </w:r>
+    </w:p>
+    <w:p>
+      <w:pPr>
+        <w:pStyle w:val="berschrift3"/>
+      </w:pPr>
+      <w:r>
+        <w:t>Standardaufstellung</w:t>
+      </w:r>
+    </w:p>
+    <w:p>
+      <w:r>
+        <w:t xml:space="preserve">Die vordefinierte Aufstellung der Figuren auf der Map sieht </w:t>
+      </w:r>
+      <w:r>
+        <w:t>wie folgt</w:t>
+      </w:r>
+      <w:r>
+        <w:t xml:space="preserve"> aus:</w:t>
+      </w:r>
+    </w:p>
+    <w:p>
+      <w:r>
+        <w:rPr>
+          <w:noProof/>
+          <w:lang w:eastAsia="de-CH"/>
+        </w:rPr>
+        <w:drawing>
+          <wp:inline distT="0" distB="0" distL="0" distR="0">
+            <wp:extent cx="3554095" cy="2663825"/>
+            <wp:effectExtent l="0" t="0" r="0" b="0"/>
+            <wp:docPr id="2" name="Grafik 2" descr="C:\Users\Marcel\Documents\Tech\Informatik\CarmeWorkspace\LaserChess\docs\img\Standardaufstellung.png"/>
+            <wp:cNvGraphicFramePr>
+              <a:graphicFrameLocks xmlns:a="http://schemas.openxmlformats.org/drawingml/2006/main" noChangeAspect="1"/>
+            </wp:cNvGraphicFramePr>
+            <a:graphic xmlns:a="http://schemas.openxmlformats.org/drawingml/2006/main">
+              <a:graphicData uri="http://schemas.openxmlformats.org/drawingml/2006/picture">
+                <pic:pic xmlns:pic="http://schemas.openxmlformats.org/drawingml/2006/picture">
+                  <pic:nvPicPr>
+                    <pic:cNvPr id="0" name="Picture 1" descr="C:\Users\Marcel\Documents\Tech\Informatik\CarmeWorkspace\LaserChess\docs\img\Standardaufstellung.png"/>
+                    <pic:cNvPicPr>
+                      <a:picLocks noChangeAspect="1" noChangeArrowheads="1"/>
+                    </pic:cNvPicPr>
+                  </pic:nvPicPr>
+                  <pic:blipFill>
+                    <a:blip r:embed="rId14">
+                      <a:extLst>
+                        <a:ext uri="{28A0092B-C50C-407E-A947-70E740481C1C}">
+                          <a14:useLocalDpi xmlns:a14="http://schemas.microsoft.com/office/drawing/2010/main" val="0"/>
+                        </a:ext>
+                      </a:extLst>
+                    </a:blip>
+                    <a:srcRect/>
+                    <a:stretch>
+                      <a:fillRect/>
+                    </a:stretch>
+                  </pic:blipFill>
+                  <pic:spPr bwMode="auto">
+                    <a:xfrm>
+                      <a:off x="0" y="0"/>
+                      <a:ext cx="3554095" cy="2663825"/>
+                    </a:xfrm>
+                    <a:prstGeom prst="rect">
+                      <a:avLst/>
+                    </a:prstGeom>
+                    <a:noFill/>
+                    <a:ln>
+                      <a:noFill/>
+                    </a:ln>
+                  </pic:spPr>
+                </pic:pic>
+              </a:graphicData>
+            </a:graphic>
+          </wp:inline>
+        </w:drawing>
       </w:r>
     </w:p>
     <w:p>
@@ -234,44 +1441,119 @@
         <w:pStyle w:val="berschrift2"/>
       </w:pPr>
       <w:r>
-        <w:t>Sonstige Datensätze</w:t>
+        <w:lastRenderedPageBreak/>
+        <w:t>Makkros</w:t>
+      </w:r>
+    </w:p>
+    <w:p>
+      <w:r>
+        <w:t>Norm</w:t>
+      </w:r>
+      <w:r>
+        <w:br/>
+        <w:t>Eine Hilfsfunktion zum Drehen einer Figur. Um eine Figur zu drehen, muss die Richtungsvariable inkrementiert oder dekrementiert werden. Da die Enumeration der Richtung nur von 0-3 geht, werden Werte grösser 3 wieder auf 0-3 normiert.</w:t>
+      </w:r>
+    </w:p>
+    <w:p>
+      <w:r>
+        <w:rPr>
+          <w:rStyle w:val="berschrift3Zchn"/>
+        </w:rPr>
+        <w:t>ROTATE_LEFT</w:t>
+      </w:r>
+      <w:r>
+        <w:rPr>
+          <w:rStyle w:val="berschrift3Zchn"/>
+        </w:rPr>
+        <w:br/>
+      </w:r>
+      <w:r>
+        <w:t>Dreht eine Figur nach links (CCW). Das heisst, die Richtungsvariable wird inkrementiert.</w:t>
+      </w:r>
+    </w:p>
+    <w:p>
+      <w:pPr>
+        <w:rPr>
+          <w:rStyle w:val="berschrift3Zchn"/>
+        </w:rPr>
+      </w:pPr>
+      <w:r>
+        <w:rPr>
+          <w:rFonts w:asciiTheme="majorHAnsi" w:eastAsiaTheme="majorEastAsia" w:hAnsiTheme="majorHAnsi" w:cstheme="majorBidi"/>
+          <w:b/>
+          <w:bCs/>
+          <w:color w:val="4F81BD" w:themeColor="accent1"/>
+        </w:rPr>
+        <w:t>ROTATE_RIGHT</w:t>
+      </w:r>
+      <w:r>
+        <w:br/>
+        <w:t>Dreht eine Figur nach rechts (CW). Das heisst, die Richtungsvariable wird dekrementiert.</w:t>
+      </w:r>
+    </w:p>
+    <w:p>
+      <w:r>
+        <w:rPr>
+          <w:rStyle w:val="berschrift3Zchn"/>
+        </w:rPr>
+        <w:t>ABS</w:t>
+      </w:r>
+      <w:r>
+        <w:br/>
+        <w:t xml:space="preserve">Liefert den Betrag eines Wertes. </w:t>
+      </w:r>
+    </w:p>
+    <w:p>
+      <w:r>
+        <w:rPr>
+          <w:rFonts w:asciiTheme="majorHAnsi" w:eastAsiaTheme="majorEastAsia" w:hAnsiTheme="majorHAnsi" w:cstheme="majorBidi"/>
+          <w:b/>
+          <w:bCs/>
+          <w:color w:val="4F81BD" w:themeColor="accent1"/>
+        </w:rPr>
+        <w:t>IS_EVEN</w:t>
+      </w:r>
+      <w:r>
+        <w:br/>
+        <w:t>Gibt 1 zurück, wenn der übergebene Wert Gerade ist, sonst 0.</w:t>
       </w:r>
     </w:p>
     <w:p>
       <w:pPr>
         <w:pStyle w:val="berschrift3"/>
-      </w:pPr>
-      <w:r>
-        <w:t>map</w:t>
-      </w:r>
-    </w:p>
-    <w:p>
-      <w:r>
-        <w:t>Enthält die aktuelle Spielfeldsituation. Es ist ein zweidimensionales Array, welches pointer auf das struct figure enthält. Wo keine Figur steht, ist ein NULL-Pointer.</w:t>
-      </w:r>
-    </w:p>
-    <w:p>
-      <w:pPr>
-        <w:pStyle w:val="berschrift3"/>
-      </w:pPr>
-      <w:r>
-        <w:t>Figuren</w:t>
-      </w:r>
-    </w:p>
-    <w:p>
-      <w:r>
-        <w:t>Alle Figuren, welche als pointer in der map referenziert werden, sind auch als ‚richtige‘ variablen vorhanden. Nur werden sie nie so aufgerufen, sondern immer nur über ihren pointer in der Map.</w:t>
-      </w:r>
-    </w:p>
-    <w:p>
-      <w:r>
-        <w:lastRenderedPageBreak/>
-        <w:t>Am besten ist es, einfach ein (eindimensionales) struct figure array zu definieren, dieses array mit dem map-array der Funktion init_map mitzugeben, welche dann die figuren an ihren platz setzt und</w:t>
-      </w:r>
-    </w:p>
+        <w:rPr>
+          <w:rFonts w:asciiTheme="minorHAnsi" w:hAnsiTheme="minorHAnsi" w:cstheme="minorBidi"/>
+        </w:rPr>
+      </w:pPr>
+      <w:r>
+        <w:t>RED_FIG</w:t>
+      </w:r>
+      <w:r>
+        <w:br/>
+      </w:r>
+      <w:bookmarkStart w:id="0" w:name="_GoBack"/>
+      <w:bookmarkEnd w:id="0"/>
+    </w:p>
+    <w:p>
+      <w:r>
+        <w:t>#define RED_FIG(i) (i/2)</w:t>
+      </w:r>
+    </w:p>
+    <w:p>
+      <w:r>
+        <w:t>#define BLUE_FIG(i)</w:t>
+      </w:r>
+      <w:r>
+        <w:tab/>
+        <w:t>((i/2)+7)</w:t>
+      </w:r>
+    </w:p>
+    <w:p/>
+    <w:p/>
+    <w:p/>
     <w:sectPr>
       <w:pgSz w:w="11906" w:h="16838"/>
-      <w:pgMar w:top="1417" w:right="1417" w:bottom="1134" w:left="1417" w:header="708" w:footer="708" w:gutter="0"/>
+      <w:pgMar w:top="1417" w:right="1417" w:bottom="1134" w:left="1417" w:header="709" w:footer="709" w:gutter="0"/>
       <w:cols w:space="708"/>
       <w:docGrid w:linePitch="360"/>
     </w:sectPr>
@@ -280,7 +1562,7 @@
 </file>
 
 <file path=word/numbering.xml><?xml version="1.0" encoding="utf-8"?>
-<w:numbering xmlns:ve="http://schemas.openxmlformats.org/markup-compatibility/2006" xmlns:o="urn:schemas-microsoft-com:office:office" xmlns:r="http://schemas.openxmlformats.org/officeDocument/2006/relationships" xmlns:m="http://schemas.openxmlformats.org/officeDocument/2006/math" xmlns:v="urn:schemas-microsoft-com:vml" xmlns:wp="http://schemas.openxmlformats.org/drawingml/2006/wordprocessingDrawing" xmlns:w10="urn:schemas-microsoft-com:office:word" xmlns:w="http://schemas.openxmlformats.org/wordprocessingml/2006/main" xmlns:wne="http://schemas.microsoft.com/office/word/2006/wordml">
+<w:numbering xmlns:wpc="http://schemas.microsoft.com/office/word/2010/wordprocessingCanvas" xmlns:mc="http://schemas.openxmlformats.org/markup-compatibility/2006" xmlns:o="urn:schemas-microsoft-com:office:office" xmlns:r="http://schemas.openxmlformats.org/officeDocument/2006/relationships" xmlns:m="http://schemas.openxmlformats.org/officeDocument/2006/math" xmlns:v="urn:schemas-microsoft-com:vml" xmlns:wp14="http://schemas.microsoft.com/office/word/2010/wordprocessingDrawing" xmlns:wp="http://schemas.openxmlformats.org/drawingml/2006/wordprocessingDrawing" xmlns:w10="urn:schemas-microsoft-com:office:word" xmlns:w="http://schemas.openxmlformats.org/wordprocessingml/2006/main" xmlns:w14="http://schemas.microsoft.com/office/word/2010/wordml" xmlns:wpg="http://schemas.microsoft.com/office/word/2010/wordprocessingGroup" xmlns:wpi="http://schemas.microsoft.com/office/word/2010/wordprocessingInk" xmlns:wne="http://schemas.microsoft.com/office/word/2006/wordml" xmlns:wps="http://schemas.microsoft.com/office/word/2010/wordprocessingShape" mc:Ignorable="w14 wp14">
   <w:abstractNum w:abstractNumId="0">
     <w:nsid w:val="524B59BD"/>
     <w:multiLevelType w:val="hybridMultilevel"/>
@@ -401,7 +1683,7 @@
 </file>
 
 <file path=word/styles.xml><?xml version="1.0" encoding="utf-8"?>
-<w:styles xmlns:r="http://schemas.openxmlformats.org/officeDocument/2006/relationships" xmlns:w="http://schemas.openxmlformats.org/wordprocessingml/2006/main">
+<w:styles xmlns:mc="http://schemas.openxmlformats.org/markup-compatibility/2006" xmlns:r="http://schemas.openxmlformats.org/officeDocument/2006/relationships" xmlns:w="http://schemas.openxmlformats.org/wordprocessingml/2006/main" xmlns:w14="http://schemas.microsoft.com/office/word/2010/wordml" mc:Ignorable="w14">
   <w:docDefaults>
     <w:rPrDefault>
       <w:rPr>
@@ -641,7 +1923,6 @@
     <w:uiPriority w:val="99"/>
     <w:semiHidden/>
     <w:unhideWhenUsed/>
-    <w:qFormat/>
     <w:tblPr>
       <w:tblInd w:w="0" w:type="dxa"/>
       <w:tblCellMar>
@@ -711,6 +1992,252 @@
       <w:ind w:left="720"/>
       <w:contextualSpacing/>
     </w:pPr>
+  </w:style>
+  <w:style w:type="paragraph" w:styleId="Sprechblasentext">
+    <w:name w:val="Balloon Text"/>
+    <w:basedOn w:val="Standard"/>
+    <w:link w:val="SprechblasentextZchn"/>
+    <w:uiPriority w:val="99"/>
+    <w:semiHidden/>
+    <w:unhideWhenUsed/>
+    <w:rsid w:val="00EC340B"/>
+    <w:pPr>
+      <w:spacing w:after="0" w:line="240" w:lineRule="auto"/>
+    </w:pPr>
+    <w:rPr>
+      <w:rFonts w:ascii="Tahoma" w:hAnsi="Tahoma" w:cs="Tahoma"/>
+      <w:sz w:val="16"/>
+      <w:szCs w:val="16"/>
+    </w:rPr>
+  </w:style>
+  <w:style w:type="character" w:customStyle="1" w:styleId="SprechblasentextZchn">
+    <w:name w:val="Sprechblasentext Zchn"/>
+    <w:basedOn w:val="Absatz-Standardschriftart"/>
+    <w:link w:val="Sprechblasentext"/>
+    <w:uiPriority w:val="99"/>
+    <w:semiHidden/>
+    <w:rsid w:val="00EC340B"/>
+    <w:rPr>
+      <w:rFonts w:ascii="Tahoma" w:hAnsi="Tahoma" w:cs="Tahoma"/>
+      <w:sz w:val="16"/>
+      <w:szCs w:val="16"/>
+    </w:rPr>
+  </w:style>
+  <w:style w:type="table" w:styleId="Tabellenraster">
+    <w:name w:val="Table Grid"/>
+    <w:basedOn w:val="NormaleTabelle"/>
+    <w:uiPriority w:val="59"/>
+    <w:rsid w:val="00EC340B"/>
+    <w:pPr>
+      <w:spacing w:after="0" w:line="240" w:lineRule="auto"/>
+    </w:pPr>
+    <w:tblPr>
+      <w:tblInd w:w="0" w:type="dxa"/>
+      <w:tblBorders>
+        <w:top w:val="single" w:sz="4" w:space="0" w:color="auto"/>
+        <w:left w:val="single" w:sz="4" w:space="0" w:color="auto"/>
+        <w:bottom w:val="single" w:sz="4" w:space="0" w:color="auto"/>
+        <w:right w:val="single" w:sz="4" w:space="0" w:color="auto"/>
+        <w:insideH w:val="single" w:sz="4" w:space="0" w:color="auto"/>
+        <w:insideV w:val="single" w:sz="4" w:space="0" w:color="auto"/>
+      </w:tblBorders>
+      <w:tblCellMar>
+        <w:top w:w="0" w:type="dxa"/>
+        <w:left w:w="108" w:type="dxa"/>
+        <w:bottom w:w="0" w:type="dxa"/>
+        <w:right w:w="108" w:type="dxa"/>
+      </w:tblCellMar>
+    </w:tblPr>
+  </w:style>
+</w:styles>
+</file>
+
+<file path=word/stylesWithEffects.xml><?xml version="1.0" encoding="utf-8"?>
+<w:styles xmlns:wpc="http://schemas.microsoft.com/office/word/2010/wordprocessingCanvas" xmlns:mc="http://schemas.openxmlformats.org/markup-compatibility/2006" xmlns:o="urn:schemas-microsoft-com:office:office" xmlns:r="http://schemas.openxmlformats.org/officeDocument/2006/relationships" xmlns:m="http://schemas.openxmlformats.org/officeDocument/2006/math" xmlns:v="urn:schemas-microsoft-com:vml" xmlns:wp14="http://schemas.microsoft.com/office/word/2010/wordprocessingDrawing" xmlns:wp="http://schemas.openxmlformats.org/drawingml/2006/wordprocessingDrawing" xmlns:w10="urn:schemas-microsoft-com:office:word" xmlns:w="http://schemas.openxmlformats.org/wordprocessingml/2006/main" xmlns:w14="http://schemas.microsoft.com/office/word/2010/wordml" xmlns:wpg="http://schemas.microsoft.com/office/word/2010/wordprocessingGroup" xmlns:wpi="http://schemas.microsoft.com/office/word/2010/wordprocessingInk" xmlns:wne="http://schemas.microsoft.com/office/word/2006/wordml" xmlns:wps="http://schemas.microsoft.com/office/word/2010/wordprocessingShape" mc:Ignorable="w14 wp14">
+  <w:docDefaults>
+    <w:rPrDefault>
+      <w:rPr>
+        <w:rFonts w:asciiTheme="minorHAnsi" w:eastAsiaTheme="minorEastAsia" w:hAnsiTheme="minorHAnsi" w:cstheme="minorBidi"/>
+        <w:sz w:val="22"/>
+        <w:szCs w:val="22"/>
+        <w:lang w:val="de-CH" w:eastAsia="de-CH" w:bidi="ar-SA"/>
+      </w:rPr>
+    </w:rPrDefault>
+    <w:pPrDefault>
+      <w:pPr>
+        <w:spacing w:after="200" w:line="276" w:lineRule="auto"/>
+      </w:pPr>
+    </w:pPrDefault>
+  </w:docDefaults>
+  <w:latentStyles w:defLockedState="0" w:defUIPriority="99" w:defSemiHidden="1" w:defUnhideWhenUsed="1" w:defQFormat="0" w:count="267">
+    <w:lsdException w:name="Normal" w:semiHidden="0" w:uiPriority="0" w:unhideWhenUsed="0" w:qFormat="1"/>
+    <w:lsdException w:name="heading 1" w:semiHidden="0" w:uiPriority="9" w:unhideWhenUsed="0" w:qFormat="1"/>
+    <w:lsdException w:name="heading 2" w:uiPriority="9" w:qFormat="1"/>
+    <w:lsdException w:name="heading 3" w:uiPriority="9" w:qFormat="1"/>
+    <w:lsdException w:name="heading 4" w:uiPriority="9" w:qFormat="1"/>
+    <w:lsdException w:name="heading 5" w:uiPriority="9" w:qFormat="1"/>
+    <w:lsdException w:name="heading 6" w:uiPriority="9" w:qFormat="1"/>
+    <w:lsdException w:name="heading 7" w:uiPriority="9" w:qFormat="1"/>
+    <w:lsdException w:name="heading 8" w:uiPriority="9" w:qFormat="1"/>
+    <w:lsdException w:name="heading 9" w:uiPriority="9" w:qFormat="1"/>
+    <w:lsdException w:name="toc 1" w:uiPriority="39"/>
+    <w:lsdException w:name="toc 2" w:uiPriority="39"/>
+    <w:lsdException w:name="toc 3" w:uiPriority="39"/>
+    <w:lsdException w:name="toc 4" w:uiPriority="39"/>
+    <w:lsdException w:name="toc 5" w:uiPriority="39"/>
+    <w:lsdException w:name="toc 6" w:uiPriority="39"/>
+    <w:lsdException w:name="toc 7" w:uiPriority="39"/>
+    <w:lsdException w:name="toc 8" w:uiPriority="39"/>
+    <w:lsdException w:name="toc 9" w:uiPriority="39"/>
+    <w:lsdException w:name="caption" w:uiPriority="35" w:qFormat="1"/>
+    <w:lsdException w:name="Title" w:semiHidden="0" w:uiPriority="10" w:unhideWhenUsed="0" w:qFormat="1"/>
+    <w:lsdException w:name="Default Paragraph Font" w:uiPriority="1"/>
+    <w:lsdException w:name="Subtitle" w:semiHidden="0" w:uiPriority="11" w:unhideWhenUsed="0" w:qFormat="1"/>
+    <w:lsdException w:name="Strong" w:semiHidden="0" w:uiPriority="22" w:unhideWhenUsed="0" w:qFormat="1"/>
+    <w:lsdException w:name="Emphasis" w:semiHidden="0" w:uiPriority="20" w:unhideWhenUsed="0" w:qFormat="1"/>
+    <w:lsdException w:name="Table Grid" w:semiHidden="0" w:uiPriority="59" w:unhideWhenUsed="0"/>
+    <w:lsdException w:name="Placeholder Text" w:unhideWhenUsed="0"/>
+    <w:lsdException w:name="No Spacing" w:semiHidden="0" w:uiPriority="1" w:unhideWhenUsed="0" w:qFormat="1"/>
+    <w:lsdException w:name="Light Shading" w:semiHidden="0" w:uiPriority="60" w:unhideWhenUsed="0"/>
+    <w:lsdException w:name="Light List" w:semiHidden="0" w:uiPriority="61" w:unhideWhenUsed="0"/>
+    <w:lsdException w:name="Light Grid" w:semiHidden="0" w:uiPriority="62" w:unhideWhenUsed="0"/>
+    <w:lsdException w:name="Medium Shading 1" w:semiHidden="0" w:uiPriority="63" w:unhideWhenUsed="0"/>
+    <w:lsdException w:name="Medium Shading 2" w:semiHidden="0" w:uiPriority="64" w:unhideWhenUsed="0"/>
+    <w:lsdException w:name="Medium List 1" w:semiHidden="0" w:uiPriority="65" w:unhideWhenUsed="0"/>
+    <w:lsdException w:name="Medium List 2" w:semiHidden="0" w:uiPriority="66" w:unhideWhenUsed="0"/>
+    <w:lsdException w:name="Medium Grid 1" w:semiHidden="0" w:uiPriority="67" w:unhideWhenUsed="0"/>
+    <w:lsdException w:name="Medium Grid 2" w:semiHidden="0" w:uiPriority="68" w:unhideWhenUsed="0"/>
+    <w:lsdException w:name="Medium Grid 3" w:semiHidden="0" w:uiPriority="69" w:unhideWhenUsed="0"/>
+    <w:lsdException w:name="Dark List" w:semiHidden="0" w:uiPriority="70" w:unhideWhenUsed="0"/>
+    <w:lsdException w:name="Colorful Shading" w:semiHidden="0" w:uiPriority="71" w:unhideWhenUsed="0"/>
+    <w:lsdException w:name="Colorful List" w:semiHidden="0" w:uiPriority="72" w:unhideWhenUsed="0"/>
+    <w:lsdException w:name="Colorful Grid" w:semiHidden="0" w:uiPriority="73" w:unhideWhenUsed="0"/>
+    <w:lsdException w:name="Light Shading Accent 1" w:semiHidden="0" w:uiPriority="60" w:unhideWhenUsed="0"/>
+    <w:lsdException w:name="Light List Accent 1" w:semiHidden="0" w:uiPriority="61" w:unhideWhenUsed="0"/>
+    <w:lsdException w:name="Light Grid Accent 1" w:semiHidden="0" w:uiPriority="62" w:unhideWhenUsed="0"/>
+    <w:lsdException w:name="Medium Shading 1 Accent 1" w:semiHidden="0" w:uiPriority="63" w:unhideWhenUsed="0"/>
+    <w:lsdException w:name="Medium Shading 2 Accent 1" w:semiHidden="0" w:uiPriority="64" w:unhideWhenUsed="0"/>
+    <w:lsdException w:name="Medium List 1 Accent 1" w:semiHidden="0" w:uiPriority="65" w:unhideWhenUsed="0"/>
+    <w:lsdException w:name="Revision" w:unhideWhenUsed="0"/>
+    <w:lsdException w:name="List Paragraph" w:semiHidden="0" w:uiPriority="34" w:unhideWhenUsed="0" w:qFormat="1"/>
+    <w:lsdException w:name="Quote" w:semiHidden="0" w:uiPriority="29" w:unhideWhenUsed="0" w:qFormat="1"/>
+    <w:lsdException w:name="Intense Quote" w:semiHidden="0" w:uiPriority="30" w:unhideWhenUsed="0" w:qFormat="1"/>
+    <w:lsdException w:name="Medium List 2 Accent 1" w:semiHidden="0" w:uiPriority="66" w:unhideWhenUsed="0"/>
+    <w:lsdException w:name="Medium Grid 1 Accent 1" w:semiHidden="0" w:uiPriority="67" w:unhideWhenUsed="0"/>
+    <w:lsdException w:name="Medium Grid 2 Accent 1" w:semiHidden="0" w:uiPriority="68" w:unhideWhenUsed="0"/>
+    <w:lsdException w:name="Medium Grid 3 Accent 1" w:semiHidden="0" w:uiPriority="69" w:unhideWhenUsed="0"/>
+    <w:lsdException w:name="Dark List Accent 1" w:semiHidden="0" w:uiPriority="70" w:unhideWhenUsed="0"/>
+    <w:lsdException w:name="Colorful Shading Accent 1" w:semiHidden="0" w:uiPriority="71" w:unhideWhenUsed="0"/>
+    <w:lsdException w:name="Colorful List Accent 1" w:semiHidden="0" w:uiPriority="72" w:unhideWhenUsed="0"/>
+    <w:lsdException w:name="Colorful Grid Accent 1" w:semiHidden="0" w:uiPriority="73" w:unhideWhenUsed="0"/>
+    <w:lsdException w:name="Light Shading Accent 2" w:semiHidden="0" w:uiPriority="60" w:unhideWhenUsed="0"/>
+    <w:lsdException w:name="Light List Accent 2" w:semiHidden="0" w:uiPriority="61" w:unhideWhenUsed="0"/>
+    <w:lsdException w:name="Light Grid Accent 2" w:semiHidden="0" w:uiPriority="62" w:unhideWhenUsed="0"/>
+    <w:lsdException w:name="Medium Shading 1 Accent 2" w:semiHidden="0" w:uiPriority="63" w:unhideWhenUsed="0"/>
+    <w:lsdException w:name="Medium Shading 2 Accent 2" w:semiHidden="0" w:uiPriority="64" w:unhideWhenUsed="0"/>
+    <w:lsdException w:name="Medium List 1 Accent 2" w:semiHidden="0" w:uiPriority="65" w:unhideWhenUsed="0"/>
+    <w:lsdException w:name="Medium List 2 Accent 2" w:semiHidden="0" w:uiPriority="66" w:unhideWhenUsed="0"/>
+    <w:lsdException w:name="Medium Grid 1 Accent 2" w:semiHidden="0" w:uiPriority="67" w:unhideWhenUsed="0"/>
+    <w:lsdException w:name="Medium Grid 2 Accent 2" w:semiHidden="0" w:uiPriority="68" w:unhideWhenUsed="0"/>
+    <w:lsdException w:name="Medium Grid 3 Accent 2" w:semiHidden="0" w:uiPriority="69" w:unhideWhenUsed="0"/>
+    <w:lsdException w:name="Dark List Accent 2" w:semiHidden="0" w:uiPriority="70" w:unhideWhenUsed="0"/>
+    <w:lsdException w:name="Colorful Shading Accent 2" w:semiHidden="0" w:uiPriority="71" w:unhideWhenUsed="0"/>
+    <w:lsdException w:name="Colorful List Accent 2" w:semiHidden="0" w:uiPriority="72" w:unhideWhenUsed="0"/>
+    <w:lsdException w:name="Colorful Grid Accent 2" w:semiHidden="0" w:uiPriority="73" w:unhideWhenUsed="0"/>
+    <w:lsdException w:name="Light Shading Accent 3" w:semiHidden="0" w:uiPriority="60" w:unhideWhenUsed="0"/>
+    <w:lsdException w:name="Light List Accent 3" w:semiHidden="0" w:uiPriority="61" w:unhideWhenUsed="0"/>
+    <w:lsdException w:name="Light Grid Accent 3" w:semiHidden="0" w:uiPriority="62" w:unhideWhenUsed="0"/>
+    <w:lsdException w:name="Medium Shading 1 Accent 3" w:semiHidden="0" w:uiPriority="63" w:unhideWhenUsed="0"/>
+    <w:lsdException w:name="Medium Shading 2 Accent 3" w:semiHidden="0" w:uiPriority="64" w:unhideWhenUsed="0"/>
+    <w:lsdException w:name="Medium List 1 Accent 3" w:semiHidden="0" w:uiPriority="65" w:unhideWhenUsed="0"/>
+    <w:lsdException w:name="Medium List 2 Accent 3" w:semiHidden="0" w:uiPriority="66" w:unhideWhenUsed="0"/>
+    <w:lsdException w:name="Medium Grid 1 Accent 3" w:semiHidden="0" w:uiPriority="67" w:unhideWhenUsed="0"/>
+    <w:lsdException w:name="Medium Grid 2 Accent 3" w:semiHidden="0" w:uiPriority="68" w:unhideWhenUsed="0"/>
+    <w:lsdException w:name="Medium Grid 3 Accent 3" w:semiHidden="0" w:uiPriority="69" w:unhideWhenUsed="0"/>
+    <w:lsdException w:name="Dark List Accent 3" w:semiHidden="0" w:uiPriority="70" w:unhideWhenUsed="0"/>
+    <w:lsdException w:name="Colorful Shading Accent 3" w:semiHidden="0" w:uiPriority="71" w:unhideWhenUsed="0"/>
+    <w:lsdException w:name="Colorful List Accent 3" w:semiHidden="0" w:uiPriority="72" w:unhideWhenUsed="0"/>
+    <w:lsdException w:name="Colorful Grid Accent 3" w:semiHidden="0" w:uiPriority="73" w:unhideWhenUsed="0"/>
+    <w:lsdException w:name="Light Shading Accent 4" w:semiHidden="0" w:uiPriority="60" w:unhideWhenUsed="0"/>
+    <w:lsdException w:name="Light List Accent 4" w:semiHidden="0" w:uiPriority="61" w:unhideWhenUsed="0"/>
+    <w:lsdException w:name="Light Grid Accent 4" w:semiHidden="0" w:uiPriority="62" w:unhideWhenUsed="0"/>
+    <w:lsdException w:name="Medium Shading 1 Accent 4" w:semiHidden="0" w:uiPriority="63" w:unhideWhenUsed="0"/>
+    <w:lsdException w:name="Medium Shading 2 Accent 4" w:semiHidden="0" w:uiPriority="64" w:unhideWhenUsed="0"/>
+    <w:lsdException w:name="Medium List 1 Accent 4" w:semiHidden="0" w:uiPriority="65" w:unhideWhenUsed="0"/>
+    <w:lsdException w:name="Medium List 2 Accent 4" w:semiHidden="0" w:uiPriority="66" w:unhideWhenUsed="0"/>
+    <w:lsdException w:name="Medium Grid 1 Accent 4" w:semiHidden="0" w:uiPriority="67" w:unhideWhenUsed="0"/>
+    <w:lsdException w:name="Medium Grid 2 Accent 4" w:semiHidden="0" w:uiPriority="68" w:unhideWhenUsed="0"/>
+    <w:lsdException w:name="Medium Grid 3 Accent 4" w:semiHidden="0" w:uiPriority="69" w:unhideWhenUsed="0"/>
+    <w:lsdException w:name="Dark List Accent 4" w:semiHidden="0" w:uiPriority="70" w:unhideWhenUsed="0"/>
+    <w:lsdException w:name="Colorful Shading Accent 4" w:semiHidden="0" w:uiPriority="71" w:unhideWhenUsed="0"/>
+    <w:lsdException w:name="Colorful List Accent 4" w:semiHidden="0" w:uiPriority="72" w:unhideWhenUsed="0"/>
+    <w:lsdException w:name="Colorful Grid Accent 4" w:semiHidden="0" w:uiPriority="73" w:unhideWhenUsed="0"/>
+    <w:lsdException w:name="Light Shading Accent 5" w:semiHidden="0" w:uiPriority="60" w:unhideWhenUsed="0"/>
+    <w:lsdException w:name="Light List Accent 5" w:semiHidden="0" w:uiPriority="61" w:unhideWhenUsed="0"/>
+    <w:lsdException w:name="Light Grid Accent 5" w:semiHidden="0" w:uiPriority="62" w:unhideWhenUsed="0"/>
+    <w:lsdException w:name="Medium Shading 1 Accent 5" w:semiHidden="0" w:uiPriority="63" w:unhideWhenUsed="0"/>
+    <w:lsdException w:name="Medium Shading 2 Accent 5" w:semiHidden="0" w:uiPriority="64" w:unhideWhenUsed="0"/>
+    <w:lsdException w:name="Medium List 1 Accent 5" w:semiHidden="0" w:uiPriority="65" w:unhideWhenUsed="0"/>
+    <w:lsdException w:name="Medium List 2 Accent 5" w:semiHidden="0" w:uiPriority="66" w:unhideWhenUsed="0"/>
+    <w:lsdException w:name="Medium Grid 1 Accent 5" w:semiHidden="0" w:uiPriority="67" w:unhideWhenUsed="0"/>
+    <w:lsdException w:name="Medium Grid 2 Accent 5" w:semiHidden="0" w:uiPriority="68" w:unhideWhenUsed="0"/>
+    <w:lsdException w:name="Medium Grid 3 Accent 5" w:semiHidden="0" w:uiPriority="69" w:unhideWhenUsed="0"/>
+    <w:lsdException w:name="Dark List Accent 5" w:semiHidden="0" w:uiPriority="70" w:unhideWhenUsed="0"/>
+    <w:lsdException w:name="Colorful Shading Accent 5" w:semiHidden="0" w:uiPriority="71" w:unhideWhenUsed="0"/>
+    <w:lsdException w:name="Colorful List Accent 5" w:semiHidden="0" w:uiPriority="72" w:unhideWhenUsed="0"/>
+    <w:lsdException w:name="Colorful Grid Accent 5" w:semiHidden="0" w:uiPriority="73" w:unhideWhenUsed="0"/>
+    <w:lsdException w:name="Light Shading Accent 6" w:semiHidden="0" w:uiPriority="60" w:unhideWhenUsed="0"/>
+    <w:lsdException w:name="Light List Accent 6" w:semiHidden="0" w:uiPriority="61" w:unhideWhenUsed="0"/>
+    <w:lsdException w:name="Light Grid Accent 6" w:semiHidden="0" w:uiPriority="62" w:unhideWhenUsed="0"/>
+    <w:lsdException w:name="Medium Shading 1 Accent 6" w:semiHidden="0" w:uiPriority="63" w:unhideWhenUsed="0"/>
+    <w:lsdException w:name="Medium Shading 2 Accent 6" w:semiHidden="0" w:uiPriority="64" w:unhideWhenUsed="0"/>
+    <w:lsdException w:name="Medium List 1 Accent 6" w:semiHidden="0" w:uiPriority="65" w:unhideWhenUsed="0"/>
+    <w:lsdException w:name="Medium List 2 Accent 6" w:semiHidden="0" w:uiPriority="66" w:unhideWhenUsed="0"/>
+    <w:lsdException w:name="Medium Grid 1 Accent 6" w:semiHidden="0" w:uiPriority="67" w:unhideWhenUsed="0"/>
+    <w:lsdException w:name="Medium Grid 2 Accent 6" w:semiHidden="0" w:uiPriority="68" w:unhideWhenUsed="0"/>
+    <w:lsdException w:name="Medium Grid 3 Accent 6" w:semiHidden="0" w:uiPriority="69" w:unhideWhenUsed="0"/>
+    <w:lsdException w:name="Dark List Accent 6" w:semiHidden="0" w:uiPriority="70" w:unhideWhenUsed="0"/>
+    <w:lsdException w:name="Colorful Shading Accent 6" w:semiHidden="0" w:uiPriority="71" w:unhideWhenUsed="0"/>
+    <w:lsdException w:name="Colorful List Accent 6" w:semiHidden="0" w:uiPriority="72" w:unhideWhenUsed="0"/>
+    <w:lsdException w:name="Colorful Grid Accent 6" w:semiHidden="0" w:uiPriority="73" w:unhideWhenUsed="0"/>
+    <w:lsdException w:name="Subtle Emphasis" w:semiHidden="0" w:uiPriority="19" w:unhideWhenUsed="0" w:qFormat="1"/>
+    <w:lsdException w:name="Intense Emphasis" w:semiHidden="0" w:uiPriority="21" w:unhideWhenUsed="0" w:qFormat="1"/>
+    <w:lsdException w:name="Subtle Reference" w:semiHidden="0" w:uiPriority="31" w:unhideWhenUsed="0" w:qFormat="1"/>
+    <w:lsdException w:name="Intense Reference" w:semiHidden="0" w:uiPriority="32" w:unhideWhenUsed="0" w:qFormat="1"/>
+    <w:lsdException w:name="Book Title" w:semiHidden="0" w:uiPriority="33" w:unhideWhenUsed="0" w:qFormat="1"/>
+    <w:lsdException w:name="Bibliography" w:uiPriority="37"/>
+    <w:lsdException w:name="TOC Heading" w:uiPriority="39" w:qFormat="1"/>
+  </w:latentStyles>
+  <w:style w:type="paragraph" w:default="1" w:styleId="Standard">
+    <w:name w:val="Normal"/>
+    <w:qFormat/>
+  </w:style>
+  <w:style w:type="character" w:default="1" w:styleId="Absatz-Standardschriftart">
+    <w:name w:val="Default Paragraph Font"/>
+    <w:uiPriority w:val="1"/>
+    <w:semiHidden/>
+    <w:unhideWhenUsed/>
+  </w:style>
+  <w:style w:type="table" w:default="1" w:styleId="NormaleTabelle">
+    <w:name w:val="Normal Table"/>
+    <w:uiPriority w:val="99"/>
+    <w:semiHidden/>
+    <w:unhideWhenUsed/>
+    <w:tblPr>
+      <w:tblInd w:w="0" w:type="dxa"/>
+      <w:tblCellMar>
+        <w:top w:w="0" w:type="dxa"/>
+        <w:left w:w="108" w:type="dxa"/>
+        <w:bottom w:w="0" w:type="dxa"/>
+        <w:right w:w="108" w:type="dxa"/>
+      </w:tblCellMar>
+    </w:tblPr>
+  </w:style>
+  <w:style w:type="numbering" w:default="1" w:styleId="KeineListe">
+    <w:name w:val="No List"/>
+    <w:uiPriority w:val="99"/>
+    <w:semiHidden/>
+    <w:unhideWhenUsed/>
   </w:style>
 </w:styles>
 </file>
@@ -996,4 +2523,16 @@
   <a:objectDefaults/>
   <a:extraClrSchemeLst/>
 </a:theme>
+</file>
+
+<file path=customXml/item1.xml><?xml version="1.0" encoding="utf-8"?>
+<b:Sources xmlns:b="http://schemas.openxmlformats.org/officeDocument/2006/bibliography" xmlns="http://schemas.openxmlformats.org/officeDocument/2006/bibliography" SelectedStyle="\APA.XSL" StyleName="APA"/>
+</file>
+
+<file path=customXml/itemProps1.xml><?xml version="1.0" encoding="utf-8"?>
+<ds:datastoreItem xmlns:ds="http://schemas.openxmlformats.org/officeDocument/2006/customXml" ds:itemID="{78FAB24A-2E29-45B7-B9C3-ECCF070B0458}">
+  <ds:schemaRefs>
+    <ds:schemaRef ds:uri="http://schemas.openxmlformats.org/officeDocument/2006/bibliography"/>
+  </ds:schemaRefs>
+</ds:datastoreItem>
 </file>
</xml_diff>

<commit_message>
debugged anykey --> exit, debugged menu, added exit to setfigure function
</commit_message>
<xml_diff>
--- a/docs/Daten.docx
+++ b/docs/Daten.docx
@@ -6,6 +6,7 @@
       <w:pPr>
         <w:pStyle w:val="berschrift1"/>
         <w:spacing w:before="0" w:line="240" w:lineRule="auto"/>
+        <w:jc w:val="both"/>
       </w:pPr>
       <w:r>
         <w:t>Datenbeschreibung</w:t>
@@ -14,31 +15,47 @@
     <w:p>
       <w:pPr>
         <w:pStyle w:val="berschrift2"/>
-      </w:pPr>
+        <w:jc w:val="both"/>
+      </w:pPr>
+      <w:proofErr w:type="spellStart"/>
       <w:r>
         <w:t>Enums</w:t>
       </w:r>
+      <w:proofErr w:type="spellEnd"/>
     </w:p>
     <w:p>
       <w:pPr>
         <w:pStyle w:val="berschrift3"/>
+        <w:jc w:val="both"/>
       </w:pPr>
       <w:r>
         <w:t>Affiliation</w:t>
       </w:r>
     </w:p>
     <w:p>
+      <w:pPr>
+        <w:jc w:val="both"/>
+      </w:pPr>
       <w:r>
         <w:t xml:space="preserve">PLAYER_RED, PLAYER_BLUE </w:t>
       </w:r>
       <w:r>
         <w:br/>
-        <w:t>Mit dieser Variable werden die Figuren den beiden Spielern zugewiesen. Während dem Spiel wird darin gespeichert, welcher Spieler am Zug ist.</w:t>
+        <w:t xml:space="preserve">Mit </w:t>
+      </w:r>
+      <w:proofErr w:type="gramStart"/>
+      <w:r>
+        <w:t>dieser</w:t>
+      </w:r>
+      <w:proofErr w:type="gramEnd"/>
+      <w:r>
+        <w:t xml:space="preserve"> Variable werden die Figuren den beiden Spielern zugewiesen. Während dem Spiel wird darin gespeichert, welcher Spieler am Zug ist.</w:t>
       </w:r>
     </w:p>
     <w:p>
       <w:pPr>
         <w:pStyle w:val="berschrift3"/>
+        <w:jc w:val="both"/>
         <w:rPr>
           <w:rFonts w:asciiTheme="minorHAnsi" w:eastAsiaTheme="minorHAnsi" w:hAnsiTheme="minorHAnsi" w:cstheme="minorBidi"/>
           <w:b w:val="0"/>
@@ -46,8 +63,13 @@
           <w:color w:val="auto"/>
         </w:rPr>
       </w:pPr>
-      <w:r>
-        <w:t xml:space="preserve">Species </w:t>
+      <w:proofErr w:type="spellStart"/>
+      <w:r>
+        <w:t>Species</w:t>
+      </w:r>
+      <w:proofErr w:type="spellEnd"/>
+      <w:r>
+        <w:t xml:space="preserve"> </w:t>
       </w:r>
       <w:r>
         <w:br/>
@@ -63,8 +85,16 @@
       </w:r>
     </w:p>
     <w:p>
-      <w:r>
-        <w:t>Enumeration für die verschiedenen Spielfiguren.</w:t>
+      <w:pPr>
+        <w:jc w:val="both"/>
+      </w:pPr>
+      <w:proofErr w:type="spellStart"/>
+      <w:r>
+        <w:t>Enumeration</w:t>
+      </w:r>
+      <w:proofErr w:type="spellEnd"/>
+      <w:r>
+        <w:t xml:space="preserve"> für die verschiedenen Spielfiguren.</w:t>
       </w:r>
     </w:p>
     <w:tbl>
@@ -83,13 +113,16 @@
             <w:tcW w:w="2518" w:type="dxa"/>
           </w:tcPr>
           <w:p>
+            <w:pPr>
+              <w:jc w:val="both"/>
+            </w:pPr>
             <w:r>
               <w:rPr>
                 <w:noProof/>
                 <w:lang w:eastAsia="de-CH"/>
               </w:rPr>
               <w:drawing>
-                <wp:anchor distT="0" distB="0" distL="114300" distR="114300" simplePos="0" relativeHeight="251665408" behindDoc="1" locked="0" layoutInCell="1" allowOverlap="1" wp14:anchorId="51AD5DEC" wp14:editId="02F908F8">
+                <wp:anchor distT="0" distB="0" distL="114300" distR="114300" simplePos="0" relativeHeight="251665408" behindDoc="1" locked="0" layoutInCell="1" allowOverlap="1" wp14:anchorId="277EA59D" wp14:editId="40A442AA">
                   <wp:simplePos x="0" y="0"/>
                   <wp:positionH relativeFrom="column">
                     <wp:posOffset>831215</wp:posOffset>
@@ -175,6 +208,9 @@
             <w:tcW w:w="6694" w:type="dxa"/>
           </w:tcPr>
           <w:p>
+            <w:pPr>
+              <w:jc w:val="both"/>
+            </w:pPr>
             <w:r>
               <w:t>Ist die Hauptfigur. Wenn der König getroffen wird, ist das Spiel zu Ende. Es spielt keine Rolle von welcher Seite er getroffen wurde. Der König kann auf dem Spielfeld bewegt werden, aber er kann nicht gedreht werden.</w:t>
             </w:r>
@@ -187,13 +223,16 @@
             <w:tcW w:w="2518" w:type="dxa"/>
           </w:tcPr>
           <w:p>
+            <w:pPr>
+              <w:jc w:val="both"/>
+            </w:pPr>
             <w:r>
               <w:rPr>
                 <w:noProof/>
                 <w:lang w:eastAsia="de-CH"/>
               </w:rPr>
               <w:drawing>
-                <wp:anchor distT="0" distB="0" distL="114300" distR="114300" simplePos="0" relativeHeight="251667456" behindDoc="1" locked="0" layoutInCell="1" allowOverlap="1" wp14:anchorId="26D9CA97" wp14:editId="0C3DDB0D">
+                <wp:anchor distT="0" distB="0" distL="114300" distR="114300" simplePos="0" relativeHeight="251667456" behindDoc="1" locked="0" layoutInCell="1" allowOverlap="1" wp14:anchorId="789E4A4C" wp14:editId="6B953DF1">
                   <wp:simplePos x="0" y="0"/>
                   <wp:positionH relativeFrom="column">
                     <wp:posOffset>4041140</wp:posOffset>
@@ -275,6 +314,9 @@
             <w:tcW w:w="6694" w:type="dxa"/>
           </w:tcPr>
           <w:p>
+            <w:pPr>
+              <w:jc w:val="both"/>
+            </w:pPr>
             <w:r>
               <w:t>Mit dem Spiegel kann der LASER-Strahl umgelenkt werden. Der Spiegel wird zerstört, wenn er von hinten getroffen wird. Er kann beliebig auf dem Spielfeld gedreht und verschoben werden.</w:t>
             </w:r>
@@ -287,13 +329,16 @@
             <w:tcW w:w="2518" w:type="dxa"/>
           </w:tcPr>
           <w:p>
+            <w:pPr>
+              <w:jc w:val="both"/>
+            </w:pPr>
             <w:r>
               <w:rPr>
                 <w:noProof/>
                 <w:lang w:eastAsia="de-CH"/>
               </w:rPr>
               <w:drawing>
-                <wp:anchor distT="0" distB="0" distL="114300" distR="114300" simplePos="0" relativeHeight="251669504" behindDoc="1" locked="0" layoutInCell="1" allowOverlap="1" wp14:anchorId="3C09442F" wp14:editId="4A899D55">
+                <wp:anchor distT="0" distB="0" distL="114300" distR="114300" simplePos="0" relativeHeight="251669504" behindDoc="1" locked="0" layoutInCell="1" allowOverlap="1" wp14:anchorId="57763BF6" wp14:editId="6DE73E7B">
                   <wp:simplePos x="0" y="0"/>
                   <wp:positionH relativeFrom="column">
                     <wp:posOffset>2200910</wp:posOffset>
@@ -375,8 +420,25 @@
             <w:tcW w:w="6694" w:type="dxa"/>
           </w:tcPr>
           <w:p>
-            <w:r>
-              <w:t>Der Splitter ist eine optionale Erweiterung des Spiegels. Er teilt den LASER-Strahl in zwei Strahle auf. Der Spli</w:t>
+            <w:pPr>
+              <w:jc w:val="both"/>
+            </w:pPr>
+            <w:r>
+              <w:t>Der Splitter ist eine optionale Erweiterung des Spiegels. Er teilt den L</w:t>
+            </w:r>
+            <w:r>
+              <w:t>A</w:t>
+            </w:r>
+            <w:r>
+              <w:t xml:space="preserve">SER-Strahl in zwei </w:t>
+            </w:r>
+            <w:proofErr w:type="gramStart"/>
+            <w:r>
+              <w:t>Strahle</w:t>
+            </w:r>
+            <w:proofErr w:type="gramEnd"/>
+            <w:r>
+              <w:t xml:space="preserve"> auf. Der Spli</w:t>
             </w:r>
             <w:r>
               <w:t>tter kann nicht zer</w:t>
@@ -393,13 +455,16 @@
             <w:tcW w:w="2518" w:type="dxa"/>
           </w:tcPr>
           <w:p>
+            <w:pPr>
+              <w:jc w:val="both"/>
+            </w:pPr>
             <w:r>
               <w:rPr>
                 <w:noProof/>
                 <w:lang w:eastAsia="de-CH"/>
               </w:rPr>
               <w:drawing>
-                <wp:anchor distT="0" distB="0" distL="114300" distR="114300" simplePos="0" relativeHeight="251671552" behindDoc="1" locked="0" layoutInCell="1" allowOverlap="1" wp14:anchorId="1C65B30D" wp14:editId="0492C627">
+                <wp:anchor distT="0" distB="0" distL="114300" distR="114300" simplePos="0" relativeHeight="251671552" behindDoc="1" locked="0" layoutInCell="1" allowOverlap="1" wp14:anchorId="5B54E706" wp14:editId="632FB236">
                   <wp:simplePos x="0" y="0"/>
                   <wp:positionH relativeFrom="column">
                     <wp:posOffset>2430780</wp:posOffset>
@@ -479,6 +544,9 @@
             <w:tcW w:w="6694" w:type="dxa"/>
           </w:tcPr>
           <w:p>
+            <w:pPr>
+              <w:jc w:val="both"/>
+            </w:pPr>
             <w:r>
               <w:t>Die Wand ist zum Schutz des Königs gedacht. Sie kann nicht zerstört und nicht gedreht werden.</w:t>
             </w:r>
@@ -491,13 +559,16 @@
             <w:tcW w:w="2518" w:type="dxa"/>
           </w:tcPr>
           <w:p>
+            <w:pPr>
+              <w:jc w:val="both"/>
+            </w:pPr>
             <w:r>
               <w:rPr>
                 <w:noProof/>
                 <w:lang w:eastAsia="de-CH"/>
               </w:rPr>
               <w:drawing>
-                <wp:anchor distT="0" distB="0" distL="114300" distR="114300" simplePos="0" relativeHeight="251673600" behindDoc="1" locked="0" layoutInCell="1" allowOverlap="1" wp14:anchorId="0DC88423" wp14:editId="6081EE82">
+                <wp:anchor distT="0" distB="0" distL="114300" distR="114300" simplePos="0" relativeHeight="251673600" behindDoc="1" locked="0" layoutInCell="1" allowOverlap="1" wp14:anchorId="37D4A413" wp14:editId="73A73A4D">
                   <wp:simplePos x="0" y="0"/>
                   <wp:positionH relativeFrom="column">
                     <wp:posOffset>3171190</wp:posOffset>
@@ -579,8 +650,17 @@
             <w:tcW w:w="6694" w:type="dxa"/>
           </w:tcPr>
           <w:p>
-            <w:r>
-              <w:t>Die Kanone feuert den LASER-Strahl ab. Sie kann verschoben und gedreht werden.</w:t>
+            <w:pPr>
+              <w:jc w:val="both"/>
+            </w:pPr>
+            <w:r>
+              <w:t>Die Kanone feuert den LASER-Strahl ab. Sie kann verschoben und g</w:t>
+            </w:r>
+            <w:r>
+              <w:t>e</w:t>
+            </w:r>
+            <w:r>
+              <w:t>dreht werden.</w:t>
             </w:r>
           </w:p>
         </w:tc>
@@ -589,6 +669,7 @@
     <w:p>
       <w:pPr>
         <w:pStyle w:val="berschrift3"/>
+        <w:jc w:val="both"/>
       </w:pPr>
       <w:r>
         <w:lastRenderedPageBreak/>
@@ -644,6 +725,7 @@
           <w:p>
             <w:pPr>
               <w:pStyle w:val="berschrift3"/>
+              <w:jc w:val="both"/>
               <w:outlineLvl w:val="2"/>
               <w:rPr>
                 <w:rFonts w:asciiTheme="minorHAnsi" w:eastAsiaTheme="minorHAnsi" w:hAnsiTheme="minorHAnsi" w:cstheme="minorBidi"/>
@@ -670,6 +752,7 @@
           <w:p>
             <w:pPr>
               <w:pStyle w:val="berschrift3"/>
+              <w:jc w:val="both"/>
               <w:outlineLvl w:val="2"/>
               <w:rPr>
                 <w:rFonts w:asciiTheme="minorHAnsi" w:eastAsiaTheme="minorHAnsi" w:hAnsiTheme="minorHAnsi" w:cstheme="minorBidi"/>
@@ -688,7 +771,7 @@
                 <w:lang w:eastAsia="de-CH"/>
               </w:rPr>
               <w:drawing>
-                <wp:inline distT="0" distB="0" distL="0" distR="0" wp14:anchorId="39EA8877" wp14:editId="75820D67">
+                <wp:inline distT="0" distB="0" distL="0" distR="0" wp14:anchorId="71748E29" wp14:editId="1F7EB435">
                   <wp:extent cx="835971" cy="900000"/>
                   <wp:effectExtent l="0" t="0" r="0" b="0"/>
                   <wp:docPr id="24" name="Grafik 24" descr="C:\Users\Marcel\Documents\Tech\Informatik\CarmeWorkspace\LaserChess\docs\img\direction.png"/>
@@ -745,6 +828,7 @@
           <w:p>
             <w:pPr>
               <w:pStyle w:val="berschrift3"/>
+              <w:jc w:val="both"/>
               <w:outlineLvl w:val="2"/>
               <w:rPr>
                 <w:rFonts w:asciiTheme="minorHAnsi" w:eastAsiaTheme="minorHAnsi" w:hAnsiTheme="minorHAnsi" w:cstheme="minorBidi"/>
@@ -785,6 +869,7 @@
           <w:p>
             <w:pPr>
               <w:pStyle w:val="berschrift3"/>
+              <w:jc w:val="both"/>
               <w:outlineLvl w:val="2"/>
               <w:rPr>
                 <w:rFonts w:asciiTheme="minorHAnsi" w:eastAsiaTheme="minorHAnsi" w:hAnsiTheme="minorHAnsi" w:cstheme="minorBidi"/>
@@ -811,6 +896,7 @@
           <w:p>
             <w:pPr>
               <w:pStyle w:val="berschrift3"/>
+              <w:jc w:val="both"/>
               <w:outlineLvl w:val="2"/>
               <w:rPr>
                 <w:rFonts w:asciiTheme="minorHAnsi" w:eastAsiaTheme="minorHAnsi" w:hAnsiTheme="minorHAnsi" w:cstheme="minorBidi"/>
@@ -829,7 +915,7 @@
                 <w:lang w:eastAsia="de-CH"/>
               </w:rPr>
               <w:drawing>
-                <wp:inline distT="0" distB="0" distL="0" distR="0" wp14:anchorId="19490FE6" wp14:editId="22F39830">
+                <wp:inline distT="0" distB="0" distL="0" distR="0" wp14:anchorId="5AD40BBA" wp14:editId="13D2BA6F">
                   <wp:extent cx="863600" cy="863600"/>
                   <wp:effectExtent l="0" t="0" r="0" b="0"/>
                   <wp:docPr id="25" name="Grafik 25" descr="C:\Users\Marcel\Documents\Tech\Informatik\CarmeWorkspace\LaserChess\docs\img\mirror_orientation.png"/>
@@ -886,6 +972,7 @@
           <w:p>
             <w:pPr>
               <w:pStyle w:val="berschrift3"/>
+              <w:jc w:val="both"/>
               <w:outlineLvl w:val="2"/>
               <w:rPr>
                 <w:rFonts w:asciiTheme="minorHAnsi" w:eastAsiaTheme="minorHAnsi" w:hAnsiTheme="minorHAnsi" w:cstheme="minorBidi"/>
@@ -901,7 +988,81 @@
                 <w:bCs w:val="0"/>
                 <w:color w:val="auto"/>
               </w:rPr>
-              <w:t>Da die Spiegel nicht gerade stehen, verwenden wir bei den Spiegeln die Zwischenrichtungen. Da eine Figur jeweils nur vier Richtungen annehmen kann, sind die Zwischenrichtungen auch von 0-3 in der Enumeration definiert. Damit vereinfachen wir die Handhabung.</w:t>
+              <w:t>Da die Spiegel nicht gerade stehen, verwenden wir bei den Spi</w:t>
+            </w:r>
+            <w:r>
+              <w:rPr>
+                <w:rFonts w:asciiTheme="minorHAnsi" w:eastAsiaTheme="minorHAnsi" w:hAnsiTheme="minorHAnsi" w:cstheme="minorBidi"/>
+                <w:b w:val="0"/>
+                <w:bCs w:val="0"/>
+                <w:color w:val="auto"/>
+              </w:rPr>
+              <w:t>e</w:t>
+            </w:r>
+            <w:r>
+              <w:rPr>
+                <w:rFonts w:asciiTheme="minorHAnsi" w:eastAsiaTheme="minorHAnsi" w:hAnsiTheme="minorHAnsi" w:cstheme="minorBidi"/>
+                <w:b w:val="0"/>
+                <w:bCs w:val="0"/>
+                <w:color w:val="auto"/>
+              </w:rPr>
+              <w:t>geln die Zwischenrichtungen. Da eine Figur jeweils nur vier Ric</w:t>
+            </w:r>
+            <w:r>
+              <w:rPr>
+                <w:rFonts w:asciiTheme="minorHAnsi" w:eastAsiaTheme="minorHAnsi" w:hAnsiTheme="minorHAnsi" w:cstheme="minorBidi"/>
+                <w:b w:val="0"/>
+                <w:bCs w:val="0"/>
+                <w:color w:val="auto"/>
+              </w:rPr>
+              <w:t>h</w:t>
+            </w:r>
+            <w:r>
+              <w:rPr>
+                <w:rFonts w:asciiTheme="minorHAnsi" w:eastAsiaTheme="minorHAnsi" w:hAnsiTheme="minorHAnsi" w:cstheme="minorBidi"/>
+                <w:b w:val="0"/>
+                <w:bCs w:val="0"/>
+                <w:color w:val="auto"/>
+              </w:rPr>
+              <w:t xml:space="preserve">tungen annehmen kann, sind die Zwischenrichtungen auch von 0-3 in der </w:t>
+            </w:r>
+            <w:proofErr w:type="spellStart"/>
+            <w:r>
+              <w:rPr>
+                <w:rFonts w:asciiTheme="minorHAnsi" w:eastAsiaTheme="minorHAnsi" w:hAnsiTheme="minorHAnsi" w:cstheme="minorBidi"/>
+                <w:b w:val="0"/>
+                <w:bCs w:val="0"/>
+                <w:color w:val="auto"/>
+              </w:rPr>
+              <w:t>Enumeration</w:t>
+            </w:r>
+            <w:proofErr w:type="spellEnd"/>
+            <w:r>
+              <w:rPr>
+                <w:rFonts w:asciiTheme="minorHAnsi" w:eastAsiaTheme="minorHAnsi" w:hAnsiTheme="minorHAnsi" w:cstheme="minorBidi"/>
+                <w:b w:val="0"/>
+                <w:bCs w:val="0"/>
+                <w:color w:val="auto"/>
+              </w:rPr>
+              <w:t xml:space="preserve"> definiert. Damit vereinfachen wir die Han</w:t>
+            </w:r>
+            <w:r>
+              <w:rPr>
+                <w:rFonts w:asciiTheme="minorHAnsi" w:eastAsiaTheme="minorHAnsi" w:hAnsiTheme="minorHAnsi" w:cstheme="minorBidi"/>
+                <w:b w:val="0"/>
+                <w:bCs w:val="0"/>
+                <w:color w:val="auto"/>
+              </w:rPr>
+              <w:t>d</w:t>
+            </w:r>
+            <w:r>
+              <w:rPr>
+                <w:rFonts w:asciiTheme="minorHAnsi" w:eastAsiaTheme="minorHAnsi" w:hAnsiTheme="minorHAnsi" w:cstheme="minorBidi"/>
+                <w:b w:val="0"/>
+                <w:bCs w:val="0"/>
+                <w:color w:val="auto"/>
+              </w:rPr>
+              <w:t>habung.</w:t>
             </w:r>
           </w:p>
         </w:tc>
@@ -910,12 +1071,18 @@
     <w:p>
       <w:pPr>
         <w:pStyle w:val="berschrift3"/>
-      </w:pPr>
+        <w:jc w:val="both"/>
+      </w:pPr>
+      <w:proofErr w:type="spellStart"/>
       <w:r>
         <w:t>Direction</w:t>
       </w:r>
-    </w:p>
-    <w:p>
+      <w:proofErr w:type="spellEnd"/>
+    </w:p>
+    <w:p>
+      <w:pPr>
+        <w:jc w:val="both"/>
+      </w:pPr>
       <w:r>
         <w:t>RIGHT, UP, LEFT, DOWN</w:t>
       </w:r>
@@ -927,6 +1094,7 @@
     <w:p>
       <w:pPr>
         <w:pStyle w:val="berschrift3"/>
+        <w:jc w:val="both"/>
         <w:rPr>
           <w:rFonts w:asciiTheme="minorHAnsi" w:eastAsiaTheme="minorHAnsi" w:hAnsiTheme="minorHAnsi" w:cstheme="minorBidi"/>
           <w:b w:val="0"/>
@@ -951,6 +1119,9 @@
       </w:r>
     </w:p>
     <w:p>
+      <w:pPr>
+        <w:jc w:val="both"/>
+      </w:pPr>
       <w:r>
         <w:t>Hilfsvariable für die Drehrichtung</w:t>
       </w:r>
@@ -958,12 +1129,19 @@
         <w:t xml:space="preserve"> bei einem Winkel</w:t>
       </w:r>
       <w:r>
-        <w:t>. 1 entspricht einer Drehung im gegen Uhrzeigersinn, -1 im Uhrzeigersinn.</w:t>
+        <w:t>. 1 entspricht einer Drehung im gegen Uhrzeige</w:t>
+      </w:r>
+      <w:r>
+        <w:t>r</w:t>
+      </w:r>
+      <w:r>
+        <w:t>sinn, -1 im Uhrzeigersinn.</w:t>
       </w:r>
     </w:p>
     <w:p>
       <w:pPr>
         <w:pStyle w:val="berschrift3"/>
+        <w:jc w:val="both"/>
       </w:pPr>
       <w:r>
         <w:t xml:space="preserve">Spielmodus </w:t>
@@ -985,6 +1163,9 @@
       </w:r>
     </w:p>
     <w:p>
+      <w:pPr>
+        <w:jc w:val="both"/>
+      </w:pPr>
       <w:r>
         <w:t xml:space="preserve">Das Menü liefert einen der Spielmodi zurück. </w:t>
       </w:r>
@@ -994,7 +1175,14 @@
       </w:r>
       <w:r>
         <w:br/>
-        <w:t>Setmode: Die Figuren werden abwechslungsweise auf dem Spielfeld aufgestellt.</w:t>
+      </w:r>
+      <w:proofErr w:type="spellStart"/>
+      <w:r>
+        <w:t>Setmode</w:t>
+      </w:r>
+      <w:proofErr w:type="spellEnd"/>
+      <w:r>
+        <w:t>: Die Figuren werden abwechslungsweise auf dem Spielfeld aufgestellt.</w:t>
       </w:r>
       <w:r>
         <w:br/>
@@ -1008,6 +1196,7 @@
     <w:p>
       <w:pPr>
         <w:pStyle w:val="berschrift3"/>
+        <w:jc w:val="both"/>
         <w:rPr>
           <w:rFonts w:asciiTheme="minorHAnsi" w:eastAsiaTheme="minorHAnsi" w:hAnsiTheme="minorHAnsi" w:cstheme="minorBidi"/>
           <w:b w:val="0"/>
@@ -1015,8 +1204,13 @@
           <w:color w:val="auto"/>
         </w:rPr>
       </w:pPr>
-      <w:r>
-        <w:t xml:space="preserve">Gamecontrol </w:t>
+      <w:proofErr w:type="spellStart"/>
+      <w:r>
+        <w:t>Gamecontrol</w:t>
+      </w:r>
+      <w:proofErr w:type="spellEnd"/>
+      <w:r>
+        <w:t xml:space="preserve"> </w:t>
       </w:r>
       <w:r>
         <w:br/>
@@ -1056,8 +1250,9 @@
           <w:bCs w:val="0"/>
           <w:color w:val="auto"/>
         </w:rPr>
-        <w:t xml:space="preserve"> Gamecontrol </w:t>
-      </w:r>
+        <w:t xml:space="preserve"> </w:t>
+      </w:r>
+      <w:proofErr w:type="spellStart"/>
       <w:r>
         <w:rPr>
           <w:rFonts w:asciiTheme="minorHAnsi" w:eastAsiaTheme="minorHAnsi" w:hAnsiTheme="minorHAnsi" w:cstheme="minorBidi"/>
@@ -1065,11 +1260,49 @@
           <w:bCs w:val="0"/>
           <w:color w:val="auto"/>
         </w:rPr>
-        <w:t>Variable gespeichert.</w:t>
-      </w:r>
-    </w:p>
-    <w:p>
-      <w:pPr>
+        <w:t>Gamecontrol</w:t>
+      </w:r>
+      <w:proofErr w:type="spellEnd"/>
+      <w:r>
+        <w:rPr>
+          <w:rFonts w:asciiTheme="minorHAnsi" w:eastAsiaTheme="minorHAnsi" w:hAnsiTheme="minorHAnsi" w:cstheme="minorBidi"/>
+          <w:b w:val="0"/>
+          <w:bCs w:val="0"/>
+          <w:color w:val="auto"/>
+        </w:rPr>
+        <w:t xml:space="preserve"> </w:t>
+      </w:r>
+      <w:r>
+        <w:rPr>
+          <w:rFonts w:asciiTheme="minorHAnsi" w:eastAsiaTheme="minorHAnsi" w:hAnsiTheme="minorHAnsi" w:cstheme="minorBidi"/>
+          <w:b w:val="0"/>
+          <w:bCs w:val="0"/>
+          <w:color w:val="auto"/>
+        </w:rPr>
+        <w:t>Variable gespe</w:t>
+      </w:r>
+      <w:r>
+        <w:rPr>
+          <w:rFonts w:asciiTheme="minorHAnsi" w:eastAsiaTheme="minorHAnsi" w:hAnsiTheme="minorHAnsi" w:cstheme="minorBidi"/>
+          <w:b w:val="0"/>
+          <w:bCs w:val="0"/>
+          <w:color w:val="auto"/>
+        </w:rPr>
+        <w:t>i</w:t>
+      </w:r>
+      <w:r>
+        <w:rPr>
+          <w:rFonts w:asciiTheme="minorHAnsi" w:eastAsiaTheme="minorHAnsi" w:hAnsiTheme="minorHAnsi" w:cstheme="minorBidi"/>
+          <w:b w:val="0"/>
+          <w:bCs w:val="0"/>
+          <w:color w:val="auto"/>
+        </w:rPr>
+        <w:t>chert.</w:t>
+      </w:r>
+    </w:p>
+    <w:p>
+      <w:pPr>
+        <w:jc w:val="both"/>
         <w:rPr>
           <w:rFonts w:asciiTheme="majorHAnsi" w:eastAsiaTheme="majorEastAsia" w:hAnsiTheme="majorHAnsi" w:cstheme="majorBidi"/>
           <w:b/>
@@ -1086,6 +1319,7 @@
     <w:p>
       <w:pPr>
         <w:pStyle w:val="berschrift2"/>
+        <w:jc w:val="both"/>
       </w:pPr>
       <w:r>
         <w:lastRenderedPageBreak/>
@@ -1095,27 +1329,60 @@
     <w:p>
       <w:pPr>
         <w:pStyle w:val="berschrift3"/>
-      </w:pPr>
+        <w:jc w:val="both"/>
+      </w:pPr>
+      <w:proofErr w:type="spellStart"/>
       <w:r>
         <w:t>location</w:t>
       </w:r>
-    </w:p>
-    <w:p>
-      <w:r>
-        <w:t>Die Struktur enthält X- und Y-Koordinate als ganzzahlige Werte. Variablen dieses Typs werden sowohl für Pixelkoordinaten als auch für Mapkoordinaten benutzt.</w:t>
+      <w:proofErr w:type="spellEnd"/>
+    </w:p>
+    <w:p>
+      <w:pPr>
+        <w:jc w:val="both"/>
+      </w:pPr>
+      <w:r>
+        <w:t xml:space="preserve">Die Struktur enthält X- und Y-Koordinate als ganzzahlige Werte. Variablen dieses Typs werden sowohl für Pixelkoordinaten als auch für </w:t>
+      </w:r>
+      <w:proofErr w:type="spellStart"/>
+      <w:r>
+        <w:t>Mapkoordinaten</w:t>
+      </w:r>
+      <w:proofErr w:type="spellEnd"/>
+      <w:r>
+        <w:t xml:space="preserve"> benutzt.</w:t>
       </w:r>
     </w:p>
     <w:p>
       <w:pPr>
         <w:pStyle w:val="berschrift3"/>
-      </w:pPr>
+        <w:jc w:val="both"/>
+      </w:pPr>
+      <w:proofErr w:type="spellStart"/>
       <w:r>
         <w:t>pawn</w:t>
       </w:r>
-    </w:p>
-    <w:p>
-      <w:r>
-        <w:t>Pawn ist ein Typedef einer Struktur für die Spielfiguren. Die Str</w:t>
+      <w:proofErr w:type="spellEnd"/>
+    </w:p>
+    <w:p>
+      <w:pPr>
+        <w:jc w:val="both"/>
+      </w:pPr>
+      <w:proofErr w:type="spellStart"/>
+      <w:r>
+        <w:t>Pawn</w:t>
+      </w:r>
+      <w:proofErr w:type="spellEnd"/>
+      <w:r>
+        <w:t xml:space="preserve"> ist ein </w:t>
+      </w:r>
+      <w:proofErr w:type="spellStart"/>
+      <w:r>
+        <w:t>Typedef</w:t>
+      </w:r>
+      <w:proofErr w:type="spellEnd"/>
+      <w:r>
+        <w:t xml:space="preserve"> einer Struktur für die Spielfiguren. Die Str</w:t>
       </w:r>
       <w:r>
         <w:t>uktur enthält folgende Informationen</w:t>
@@ -1132,6 +1399,7 @@
           <w:numId w:val="1"/>
         </w:numPr>
         <w:spacing w:before="200"/>
+        <w:jc w:val="both"/>
       </w:pPr>
       <w:r>
         <w:t>PLAYER</w:t>
@@ -1148,9 +1416,15 @@
           <w:numId w:val="1"/>
         </w:numPr>
         <w:spacing w:before="200"/>
-      </w:pPr>
-      <w:r>
-        <w:t xml:space="preserve">Enum </w:t>
+        <w:jc w:val="both"/>
+      </w:pPr>
+      <w:proofErr w:type="spellStart"/>
+      <w:r>
+        <w:t>Enum</w:t>
+      </w:r>
+      <w:proofErr w:type="spellEnd"/>
+      <w:r>
+        <w:t xml:space="preserve"> </w:t>
       </w:r>
       <w:r>
         <w:t>Affiliation</w:t>
@@ -1164,6 +1438,7 @@
           <w:numId w:val="1"/>
         </w:numPr>
         <w:spacing w:before="200"/>
+        <w:jc w:val="both"/>
       </w:pPr>
       <w:r>
         <w:t>TYPE</w:t>
@@ -1180,13 +1455,21 @@
           <w:numId w:val="1"/>
         </w:numPr>
         <w:spacing w:before="200"/>
-      </w:pPr>
-      <w:r>
-        <w:t xml:space="preserve">Enum </w:t>
-      </w:r>
+        <w:jc w:val="both"/>
+      </w:pPr>
+      <w:proofErr w:type="spellStart"/>
+      <w:r>
+        <w:t>Enum</w:t>
+      </w:r>
+      <w:proofErr w:type="spellEnd"/>
+      <w:r>
+        <w:t xml:space="preserve"> </w:t>
+      </w:r>
+      <w:proofErr w:type="spellStart"/>
       <w:r>
         <w:t>Species</w:t>
       </w:r>
+      <w:proofErr w:type="spellEnd"/>
     </w:p>
     <w:p>
       <w:pPr>
@@ -1196,6 +1479,7 @@
           <w:numId w:val="1"/>
         </w:numPr>
         <w:spacing w:before="200"/>
+        <w:jc w:val="both"/>
       </w:pPr>
       <w:r>
         <w:t>DIR</w:t>
@@ -1212,10 +1496,21 @@
           <w:numId w:val="1"/>
         </w:numPr>
         <w:spacing w:before="200"/>
-      </w:pPr>
-      <w:r>
-        <w:t>Enum Orintation</w:t>
-      </w:r>
+        <w:jc w:val="both"/>
+      </w:pPr>
+      <w:proofErr w:type="spellStart"/>
+      <w:r>
+        <w:t>Enum</w:t>
+      </w:r>
+      <w:proofErr w:type="spellEnd"/>
+      <w:r>
+        <w:t xml:space="preserve"> </w:t>
+      </w:r>
+      <w:proofErr w:type="spellStart"/>
+      <w:r>
+        <w:t>Orintation</w:t>
+      </w:r>
+      <w:proofErr w:type="spellEnd"/>
     </w:p>
     <w:p>
       <w:pPr>
@@ -1225,6 +1520,7 @@
           <w:numId w:val="1"/>
         </w:numPr>
         <w:spacing w:before="200"/>
+        <w:jc w:val="both"/>
       </w:pPr>
       <w:r>
         <w:t>[</w:t>
@@ -1244,14 +1540,21 @@
           <w:numId w:val="1"/>
         </w:numPr>
         <w:spacing w:before="200"/>
-      </w:pPr>
-      <w:r>
-        <w:t>location [X,Y]</w:t>
+        <w:jc w:val="both"/>
+      </w:pPr>
+      <w:proofErr w:type="spellStart"/>
+      <w:r>
+        <w:t>location</w:t>
+      </w:r>
+      <w:proofErr w:type="spellEnd"/>
+      <w:r>
+        <w:t xml:space="preserve"> [X,Y]</w:t>
       </w:r>
     </w:p>
     <w:p>
       <w:pPr>
         <w:pStyle w:val="berschrift2"/>
+        <w:jc w:val="both"/>
       </w:pPr>
       <w:r>
         <w:t>Sonstige Datensätze</w:t>
@@ -1260,6 +1563,7 @@
     <w:p>
       <w:pPr>
         <w:pStyle w:val="berschrift3"/>
+        <w:jc w:val="both"/>
         <w:rPr>
           <w:rFonts w:asciiTheme="minorHAnsi" w:eastAsiaTheme="minorHAnsi" w:hAnsiTheme="minorHAnsi" w:cstheme="minorBidi"/>
           <w:b w:val="0"/>
@@ -1267,9 +1571,11 @@
           <w:color w:val="auto"/>
         </w:rPr>
       </w:pPr>
+      <w:proofErr w:type="spellStart"/>
       <w:r>
         <w:t>AppPath</w:t>
       </w:r>
+      <w:proofErr w:type="spellEnd"/>
       <w:r>
         <w:br/>
       </w:r>
@@ -1304,12 +1610,18 @@
     <w:p>
       <w:pPr>
         <w:pStyle w:val="berschrift3"/>
-      </w:pPr>
+        <w:jc w:val="both"/>
+      </w:pPr>
+      <w:proofErr w:type="spellStart"/>
       <w:r>
         <w:t>map</w:t>
       </w:r>
-    </w:p>
-    <w:p>
+      <w:proofErr w:type="spellEnd"/>
+    </w:p>
+    <w:p>
+      <w:pPr>
+        <w:jc w:val="both"/>
+      </w:pPr>
       <w:r>
         <w:t>Enthält die aktuelle Spielfeldsituation. Es ist ein zw</w:t>
       </w:r>
@@ -1329,20 +1641,40 @@
     <w:p>
       <w:pPr>
         <w:pStyle w:val="berschrift3"/>
-      </w:pPr>
+        <w:jc w:val="both"/>
+      </w:pPr>
+      <w:proofErr w:type="spellStart"/>
       <w:r>
         <w:t>figure</w:t>
       </w:r>
-    </w:p>
-    <w:p>
-      <w:pPr>
+      <w:proofErr w:type="spellEnd"/>
+    </w:p>
+    <w:p>
+      <w:pPr>
+        <w:jc w:val="both"/>
         <w:rPr>
           <w:noProof/>
           <w:lang w:eastAsia="de-CH"/>
         </w:rPr>
       </w:pPr>
       <w:r>
-        <w:t xml:space="preserve">Alle Figuren, welche als pointer in der map referenziert werden, sind auch als ‚richtige‘ variablen vorhanden. </w:t>
+        <w:t xml:space="preserve">Alle Figuren, welche als </w:t>
+      </w:r>
+      <w:proofErr w:type="spellStart"/>
+      <w:r>
+        <w:t>pointer</w:t>
+      </w:r>
+      <w:proofErr w:type="spellEnd"/>
+      <w:r>
+        <w:t xml:space="preserve"> in der </w:t>
+      </w:r>
+      <w:proofErr w:type="spellStart"/>
+      <w:r>
+        <w:t>map</w:t>
+      </w:r>
+      <w:proofErr w:type="spellEnd"/>
+      <w:r>
+        <w:t xml:space="preserve"> referenziert werden, sind auch als ‚richtige‘ variablen vorhanden. </w:t>
       </w:r>
       <w:r>
         <w:t xml:space="preserve">Die Figuren sind </w:t>
@@ -1351,7 +1683,15 @@
         <w:t>in einem</w:t>
       </w:r>
       <w:r>
-        <w:t xml:space="preserve"> Array vom Typ Pawn gespeichert. </w:t>
+        <w:t xml:space="preserve"> Array vom Typ </w:t>
+      </w:r>
+      <w:proofErr w:type="spellStart"/>
+      <w:r>
+        <w:t>Pawn</w:t>
+      </w:r>
+      <w:proofErr w:type="spellEnd"/>
+      <w:r>
+        <w:t xml:space="preserve"> gespeichert. </w:t>
       </w:r>
       <w:r>
         <w:rPr>
@@ -1364,14 +1704,26 @@
     <w:p>
       <w:pPr>
         <w:pStyle w:val="berschrift3"/>
+        <w:jc w:val="both"/>
       </w:pPr>
       <w:r>
         <w:t>Standardaufstellung</w:t>
       </w:r>
     </w:p>
     <w:p>
-      <w:r>
-        <w:t xml:space="preserve">Die vordefinierte Aufstellung der Figuren auf der Map sieht </w:t>
+      <w:pPr>
+        <w:jc w:val="both"/>
+      </w:pPr>
+      <w:r>
+        <w:t xml:space="preserve">Die vordefinierte Aufstellung der Figuren auf der </w:t>
+      </w:r>
+      <w:proofErr w:type="spellStart"/>
+      <w:r>
+        <w:t>Map</w:t>
+      </w:r>
+      <w:proofErr w:type="spellEnd"/>
+      <w:r>
+        <w:t xml:space="preserve"> sieht </w:t>
       </w:r>
       <w:r>
         <w:t>wie folgt</w:t>
@@ -1381,13 +1733,16 @@
       </w:r>
     </w:p>
     <w:p>
+      <w:pPr>
+        <w:jc w:val="both"/>
+      </w:pPr>
       <w:r>
         <w:rPr>
           <w:noProof/>
           <w:lang w:eastAsia="de-CH"/>
         </w:rPr>
         <w:drawing>
-          <wp:inline distT="0" distB="0" distL="0" distR="0">
+          <wp:inline distT="0" distB="0" distL="0" distR="0" wp14:anchorId="16470254" wp14:editId="3D31075D">
             <wp:extent cx="3554095" cy="2663825"/>
             <wp:effectExtent l="0" t="0" r="0" b="0"/>
             <wp:docPr id="2" name="Grafik 2" descr="C:\Users\Marcel\Documents\Tech\Informatik\CarmeWorkspace\LaserChess\docs\img\Standardaufstellung.png"/>
@@ -1439,22 +1794,45 @@
     <w:p>
       <w:pPr>
         <w:pStyle w:val="berschrift2"/>
-      </w:pPr>
+        <w:jc w:val="both"/>
+      </w:pPr>
+      <w:proofErr w:type="spellStart"/>
       <w:r>
         <w:lastRenderedPageBreak/>
         <w:t>Makkros</w:t>
       </w:r>
-    </w:p>
-    <w:p>
+      <w:proofErr w:type="spellEnd"/>
+    </w:p>
+    <w:p>
+      <w:pPr>
+        <w:jc w:val="both"/>
+      </w:pPr>
       <w:r>
         <w:t>Norm</w:t>
       </w:r>
       <w:r>
         <w:br/>
-        <w:t>Eine Hilfsfunktion zum Drehen einer Figur. Um eine Figur zu drehen, muss die Richtungsvariable inkrementiert oder dekrementiert werden. Da die Enumeration der Richtung nur von 0-3 geht, werden Werte grösser 3 wieder auf 0-3 normiert.</w:t>
-      </w:r>
-    </w:p>
-    <w:p>
+        <w:t>Eine Hilfsfunktion zum Drehen einer Figur. Um eine Figur zu drehen, muss die Richtungsvariable i</w:t>
+      </w:r>
+      <w:r>
+        <w:t>n</w:t>
+      </w:r>
+      <w:r>
+        <w:t xml:space="preserve">krementiert oder dekrementiert werden. Da die </w:t>
+      </w:r>
+      <w:proofErr w:type="spellStart"/>
+      <w:r>
+        <w:t>Enumeration</w:t>
+      </w:r>
+      <w:proofErr w:type="spellEnd"/>
+      <w:r>
+        <w:t xml:space="preserve"> der Richtung nur von 0-3 geht, werden Werte grösser 3 wieder auf 0-3 normiert.</w:t>
+      </w:r>
+    </w:p>
+    <w:p>
+      <w:pPr>
+        <w:jc w:val="both"/>
+      </w:pPr>
       <w:r>
         <w:rPr>
           <w:rStyle w:val="berschrift3Zchn"/>
@@ -1473,6 +1851,7 @@
     </w:p>
     <w:p>
       <w:pPr>
+        <w:jc w:val="both"/>
         <w:rPr>
           <w:rStyle w:val="berschrift3Zchn"/>
         </w:rPr>
@@ -1492,6 +1871,9 @@
       </w:r>
     </w:p>
     <w:p>
+      <w:pPr>
+        <w:jc w:val="both"/>
+      </w:pPr>
       <w:r>
         <w:rPr>
           <w:rStyle w:val="berschrift3Zchn"/>
@@ -1504,6 +1886,9 @@
       </w:r>
     </w:p>
     <w:p>
+      <w:pPr>
+        <w:jc w:val="both"/>
+      </w:pPr>
       <w:r>
         <w:rPr>
           <w:rFonts w:asciiTheme="majorHAnsi" w:eastAsiaTheme="majorEastAsia" w:hAnsiTheme="majorHAnsi" w:cstheme="majorBidi"/>
@@ -1521,6 +1906,7 @@
     <w:p>
       <w:pPr>
         <w:pStyle w:val="berschrift3"/>
+        <w:jc w:val="both"/>
         <w:rPr>
           <w:rFonts w:asciiTheme="minorHAnsi" w:hAnsiTheme="minorHAnsi" w:cstheme="minorBidi"/>
         </w:rPr>
@@ -1529,28 +1915,87 @@
         <w:t>RED_FIG</w:t>
       </w:r>
       <w:r>
-        <w:br/>
-      </w:r>
+        <w:t>, BLUE_FIG</w:t>
+      </w:r>
+    </w:p>
+    <w:p>
+      <w:pPr>
+        <w:jc w:val="both"/>
+      </w:pPr>
+      <w:r>
+        <w:t>Sind Hilfsfunktionen zum Adressieren der Figuren. Da die Figuren nach Farbe sortiert im Array gespeichert sind, aber die Spieler die Figuren abwechslungswei</w:t>
+      </w:r>
+      <w:r>
+        <w:t>se setzen, teilt RED_FIG</w:t>
+      </w:r>
+      <w:r>
+        <w:t xml:space="preserve"> den übergeb</w:t>
+      </w:r>
+      <w:r>
+        <w:t>e</w:t>
+      </w:r>
+      <w:r>
+        <w:t>nen Wert durch zwei. BLUE_FIG teilt zuerst auch</w:t>
+      </w:r>
+      <w:r>
+        <w:t xml:space="preserve"> durch zwei, addiert danach noch Sieben</w:t>
+      </w:r>
+      <w:r>
+        <w:t>.</w:t>
+      </w:r>
+      <w:r>
+        <w:t xml:space="preserve"> </w:t>
+      </w:r>
+      <w:r>
+        <w:drawing>
+          <wp:inline distT="0" distB="0" distL="0" distR="0" wp14:anchorId="1CF45321" wp14:editId="6425D262">
+            <wp:extent cx="5760720" cy="905816"/>
+            <wp:effectExtent l="0" t="0" r="0" b="0"/>
+            <wp:docPr id="1" name="Grafik 1"/>
+            <wp:cNvGraphicFramePr>
+              <a:graphicFrameLocks xmlns:a="http://schemas.openxmlformats.org/drawingml/2006/main" noChangeAspect="1"/>
+            </wp:cNvGraphicFramePr>
+            <a:graphic xmlns:a="http://schemas.openxmlformats.org/drawingml/2006/main">
+              <a:graphicData uri="http://schemas.openxmlformats.org/drawingml/2006/picture">
+                <pic:pic xmlns:pic="http://schemas.openxmlformats.org/drawingml/2006/picture">
+                  <pic:nvPicPr>
+                    <pic:cNvPr id="0" name=""/>
+                    <pic:cNvPicPr/>
+                  </pic:nvPicPr>
+                  <pic:blipFill>
+                    <a:blip r:embed="rId15"/>
+                    <a:stretch>
+                      <a:fillRect/>
+                    </a:stretch>
+                  </pic:blipFill>
+                  <pic:spPr>
+                    <a:xfrm>
+                      <a:off x="0" y="0"/>
+                      <a:ext cx="5760720" cy="905816"/>
+                    </a:xfrm>
+                    <a:prstGeom prst="rect">
+                      <a:avLst/>
+                    </a:prstGeom>
+                  </pic:spPr>
+                </pic:pic>
+              </a:graphicData>
+            </a:graphic>
+          </wp:inline>
+        </w:drawing>
+      </w:r>
+    </w:p>
+    <w:p>
+      <w:pPr>
+        <w:jc w:val="both"/>
+      </w:pPr>
       <w:bookmarkStart w:id="0" w:name="_GoBack"/>
       <w:bookmarkEnd w:id="0"/>
     </w:p>
     <w:p>
-      <w:r>
-        <w:t>#define RED_FIG(i) (i/2)</w:t>
-      </w:r>
-    </w:p>
-    <w:p>
-      <w:r>
-        <w:t>#define BLUE_FIG(i)</w:t>
-      </w:r>
-      <w:r>
-        <w:tab/>
-        <w:t>((i/2)+7)</w:t>
-      </w:r>
-    </w:p>
-    <w:p/>
-    <w:p/>
-    <w:p/>
+      <w:pPr>
+        <w:jc w:val="both"/>
+      </w:pPr>
+    </w:p>
     <w:sectPr>
       <w:pgSz w:w="11906" w:h="16838"/>
       <w:pgMar w:top="1417" w:right="1417" w:bottom="1134" w:left="1417" w:header="709" w:footer="709" w:gutter="0"/>
@@ -2530,7 +2975,7 @@
 </file>
 
 <file path=customXml/itemProps1.xml><?xml version="1.0" encoding="utf-8"?>
-<ds:datastoreItem xmlns:ds="http://schemas.openxmlformats.org/officeDocument/2006/customXml" ds:itemID="{78FAB24A-2E29-45B7-B9C3-ECCF070B0458}">
+<ds:datastoreItem xmlns:ds="http://schemas.openxmlformats.org/officeDocument/2006/customXml" ds:itemID="{7E717503-82C7-4E2D-A9BC-628B5D66340B}">
   <ds:schemaRefs>
     <ds:schemaRef ds:uri="http://schemas.openxmlformats.org/officeDocument/2006/bibliography"/>
   </ds:schemaRefs>

</xml_diff>